<commit_message>
Add the results of hog detection
</commit_message>
<xml_diff>
--- a/Deliverables/Report.docx
+++ b/Deliverables/Report.docx
@@ -334,7 +334,7 @@
           <w:sz w:val="26"/>
           <w:szCs w:val="26"/>
         </w:rPr>
-        <w:t>Imutils</w:t>
+        <w:t>Skimage</w:t>
       </w:r>
       <w:proofErr w:type="spellEnd"/>
     </w:p>
@@ -358,7 +358,7 @@
           <w:sz w:val="26"/>
           <w:szCs w:val="26"/>
         </w:rPr>
-        <w:t>Pytesseract</w:t>
+        <w:t>Imutils</w:t>
       </w:r>
       <w:proofErr w:type="spellEnd"/>
     </w:p>
@@ -382,6 +382,30 @@
           <w:sz w:val="26"/>
           <w:szCs w:val="26"/>
         </w:rPr>
+        <w:t>Pytesseract</w:t>
+      </w:r>
+      <w:proofErr w:type="spellEnd"/>
+    </w:p>
+    <w:p>
+      <w:pPr>
+        <w:pStyle w:val="ListParagraph"/>
+        <w:numPr>
+          <w:ilvl w:val="0"/>
+          <w:numId w:val="2"/>
+        </w:numPr>
+        <w:rPr>
+          <w:rFonts w:ascii="CIDFont+F1" w:cs="CIDFont+F1"/>
+          <w:sz w:val="26"/>
+          <w:szCs w:val="26"/>
+        </w:rPr>
+      </w:pPr>
+      <w:proofErr w:type="spellStart"/>
+      <w:r>
+        <w:rPr>
+          <w:rFonts w:ascii="CIDFont+F1" w:cs="CIDFont+F1"/>
+          <w:sz w:val="26"/>
+          <w:szCs w:val="26"/>
+        </w:rPr>
         <w:t>Xlsxwriter</w:t>
       </w:r>
       <w:proofErr w:type="spellEnd"/>
@@ -522,17 +546,7 @@
           <w:szCs w:val="34"/>
         </w:rPr>
         <w:lastRenderedPageBreak/>
-        <w:t>C</w:t>
-      </w:r>
-      <w:r>
-        <w:rPr>
-          <w:rFonts w:ascii="CIDFont+F1" w:cs="CIDFont+F1"/>
-          <w:b/>
-          <w:bCs/>
-          <w:sz w:val="34"/>
-          <w:szCs w:val="34"/>
-        </w:rPr>
-        <w:t>onstraints</w:t>
+        <w:t>Constraints</w:t>
       </w:r>
     </w:p>
     <w:p>
@@ -570,15 +584,7 @@
           <w:sz w:val="26"/>
           <w:szCs w:val="26"/>
         </w:rPr>
-        <w:t>,</w:t>
-      </w:r>
-      <w:r>
-        <w:rPr>
-          <w:rFonts w:ascii="CIDFont+F1" w:cs="CIDFont+F1"/>
-          <w:sz w:val="26"/>
-          <w:szCs w:val="26"/>
-        </w:rPr>
-        <w:t xml:space="preserve"> and the light distribution is appropriate</w:t>
+        <w:t>, and the light distribution is appropriate</w:t>
       </w:r>
       <w:r>
         <w:rPr>
@@ -705,7 +711,39 @@
           <w:sz w:val="26"/>
           <w:szCs w:val="26"/>
         </w:rPr>
-        <w:t>To detect cells:</w:t>
+        <w:t>To detect cells</w:t>
+      </w:r>
+      <w:r>
+        <w:rPr>
+          <w:rFonts w:ascii="CIDFont+F1" w:cs="CIDFont+F1"/>
+          <w:sz w:val="26"/>
+          <w:szCs w:val="26"/>
+        </w:rPr>
+        <w:t xml:space="preserve"> with </w:t>
+      </w:r>
+      <w:r>
+        <w:rPr>
+          <w:rFonts w:ascii="CIDFont+F1" w:cs="CIDFont+F1"/>
+          <w:sz w:val="26"/>
+          <w:szCs w:val="26"/>
+        </w:rPr>
+        <w:t>normal</w:t>
+      </w:r>
+      <w:r>
+        <w:rPr>
+          <w:rFonts w:ascii="CIDFont+F1" w:cs="CIDFont+F1"/>
+          <w:sz w:val="26"/>
+          <w:szCs w:val="26"/>
+        </w:rPr>
+        <w:t xml:space="preserve"> image processing</w:t>
+      </w:r>
+      <w:r>
+        <w:rPr>
+          <w:rFonts w:ascii="CIDFont+F1" w:cs="CIDFont+F1"/>
+          <w:sz w:val="26"/>
+          <w:szCs w:val="26"/>
+        </w:rPr>
+        <w:t>:</w:t>
       </w:r>
     </w:p>
     <w:p>
@@ -952,24 +990,76 @@
           <w:szCs w:val="26"/>
         </w:rPr>
       </w:pPr>
-    </w:p>
-    <w:p>
-      <w:pPr>
-        <w:rPr>
-          <w:rFonts w:ascii="CIDFont+F1" w:cs="CIDFont+F1"/>
-          <w:sz w:val="26"/>
-          <w:szCs w:val="26"/>
-        </w:rPr>
-      </w:pPr>
-    </w:p>
-    <w:p>
-      <w:pPr>
-        <w:rPr>
-          <w:rFonts w:ascii="CIDFont+F1" w:cs="CIDFont+F1"/>
-          <w:sz w:val="26"/>
-          <w:szCs w:val="26"/>
-        </w:rPr>
-      </w:pPr>
+      <w:r>
+        <w:rPr>
+          <w:rFonts w:ascii="CIDFont+F1" w:cs="CIDFont+F1"/>
+          <w:sz w:val="26"/>
+          <w:szCs w:val="26"/>
+        </w:rPr>
+        <w:t>To detect cells using HOG:</w:t>
+      </w:r>
+    </w:p>
+    <w:p>
+      <w:pPr>
+        <w:pStyle w:val="ListParagraph"/>
+        <w:numPr>
+          <w:ilvl w:val="0"/>
+          <w:numId w:val="7"/>
+        </w:numPr>
+        <w:rPr>
+          <w:rFonts w:ascii="CIDFont+F1" w:cs="CIDFont+F1"/>
+          <w:sz w:val="26"/>
+          <w:szCs w:val="26"/>
+        </w:rPr>
+      </w:pPr>
+      <w:r>
+        <w:rPr>
+          <w:rFonts w:ascii="CIDFont+F1" w:cs="CIDFont+F1"/>
+          <w:sz w:val="26"/>
+          <w:szCs w:val="26"/>
+        </w:rPr>
+        <w:t xml:space="preserve">We </w:t>
+      </w:r>
+      <w:proofErr w:type="gramStart"/>
+      <w:r>
+        <w:rPr>
+          <w:rFonts w:ascii="CIDFont+F1" w:cs="CIDFont+F1"/>
+          <w:sz w:val="26"/>
+          <w:szCs w:val="26"/>
+        </w:rPr>
+        <w:t>have to</w:t>
+      </w:r>
+      <w:proofErr w:type="gramEnd"/>
+      <w:r>
+        <w:rPr>
+          <w:rFonts w:ascii="CIDFont+F1" w:cs="CIDFont+F1"/>
+          <w:sz w:val="26"/>
+          <w:szCs w:val="26"/>
+        </w:rPr>
+        <w:t xml:space="preserve"> train the HOG model using a set of images with different scales and different shapes.</w:t>
+      </w:r>
+    </w:p>
+    <w:p>
+      <w:pPr>
+        <w:pStyle w:val="ListParagraph"/>
+        <w:numPr>
+          <w:ilvl w:val="0"/>
+          <w:numId w:val="7"/>
+        </w:numPr>
+        <w:rPr>
+          <w:rFonts w:ascii="CIDFont+F1" w:cs="CIDFont+F1"/>
+          <w:sz w:val="26"/>
+          <w:szCs w:val="26"/>
+        </w:rPr>
+      </w:pPr>
+      <w:r>
+        <w:rPr>
+          <w:rFonts w:ascii="CIDFont+F1" w:cs="CIDFont+F1"/>
+          <w:sz w:val="26"/>
+          <w:szCs w:val="26"/>
+        </w:rPr>
+        <w:t>We can use that model to predict the upcoming cells.</w:t>
+      </w:r>
     </w:p>
     <w:p>
       <w:pPr>
@@ -1121,12 +1211,12 @@
         <w:tblLook w:val="04A0" w:firstRow="1" w:lastRow="0" w:firstColumn="1" w:lastColumn="0" w:noHBand="0" w:noVBand="1"/>
       </w:tblPr>
       <w:tblGrid>
-        <w:gridCol w:w="1275"/>
-        <w:gridCol w:w="1891"/>
-        <w:gridCol w:w="1546"/>
-        <w:gridCol w:w="1546"/>
-        <w:gridCol w:w="1546"/>
-        <w:gridCol w:w="1546"/>
+        <w:gridCol w:w="1271"/>
+        <w:gridCol w:w="1604"/>
+        <w:gridCol w:w="1864"/>
+        <w:gridCol w:w="1537"/>
+        <w:gridCol w:w="1537"/>
+        <w:gridCol w:w="1537"/>
       </w:tblGrid>
       <w:tr>
         <w:trPr>
@@ -1134,7 +1224,7 @@
         </w:trPr>
         <w:tc>
           <w:tcPr>
-            <w:tcW w:w="1275" w:type="dxa"/>
+            <w:tcW w:w="1271" w:type="dxa"/>
           </w:tcPr>
           <w:p>
             <w:pPr>
@@ -1156,7 +1246,7 @@
         </w:tc>
         <w:tc>
           <w:tcPr>
-            <w:tcW w:w="1891" w:type="dxa"/>
+            <w:tcW w:w="1604" w:type="dxa"/>
           </w:tcPr>
           <w:p>
             <w:pPr>
@@ -1198,11 +1288,19 @@
               </w:rPr>
               <w:t>symbols</w:t>
             </w:r>
-          </w:p>
-        </w:tc>
-        <w:tc>
-          <w:tcPr>
-            <w:tcW w:w="1546" w:type="dxa"/>
+            <w:r>
+              <w:rPr>
+                <w:rFonts w:ascii="CIDFont+F1" w:cs="CIDFont+F1"/>
+                <w:sz w:val="26"/>
+                <w:szCs w:val="26"/>
+              </w:rPr>
+              <w:t xml:space="preserve"> with normal image processing</w:t>
+            </w:r>
+          </w:p>
+        </w:tc>
+        <w:tc>
+          <w:tcPr>
+            <w:tcW w:w="1864" w:type="dxa"/>
           </w:tcPr>
           <w:p>
             <w:pPr>
@@ -1224,45 +1322,29 @@
         </w:tc>
         <w:tc>
           <w:tcPr>
-            <w:tcW w:w="1546" w:type="dxa"/>
-          </w:tcPr>
-          <w:p>
-            <w:pPr>
-              <w:rPr>
-                <w:rFonts w:ascii="CIDFont+F1" w:cs="CIDFont+F1"/>
-                <w:sz w:val="26"/>
-                <w:szCs w:val="26"/>
-              </w:rPr>
-            </w:pPr>
-            <w:r>
-              <w:rPr>
-                <w:rFonts w:ascii="CIDFont+F1" w:cs="CIDFont+F1"/>
-                <w:sz w:val="26"/>
-                <w:szCs w:val="26"/>
-              </w:rPr>
-              <w:t xml:space="preserve">Number of wrong detected </w:t>
-            </w:r>
-            <w:r>
-              <w:rPr>
-                <w:rFonts w:ascii="CIDFont+F1" w:cs="CIDFont+F1"/>
-                <w:sz w:val="26"/>
-                <w:szCs w:val="26"/>
-              </w:rPr>
-              <w:t>numeric values</w:t>
-            </w:r>
-            <w:r>
-              <w:rPr>
-                <w:rFonts w:ascii="CIDFont+F1" w:cs="CIDFont+F1"/>
-                <w:sz w:val="26"/>
-                <w:szCs w:val="26"/>
-              </w:rPr>
-              <w:t xml:space="preserve"> with OCR</w:t>
-            </w:r>
-          </w:p>
-        </w:tc>
-        <w:tc>
-          <w:tcPr>
-            <w:tcW w:w="1546" w:type="dxa"/>
+            <w:tcW w:w="1537" w:type="dxa"/>
+          </w:tcPr>
+          <w:p>
+            <w:pPr>
+              <w:rPr>
+                <w:rFonts w:ascii="CIDFont+F1" w:cs="CIDFont+F1"/>
+                <w:sz w:val="26"/>
+                <w:szCs w:val="26"/>
+              </w:rPr>
+            </w:pPr>
+            <w:r>
+              <w:rPr>
+                <w:rFonts w:ascii="CIDFont+F1" w:cs="CIDFont+F1"/>
+                <w:sz w:val="26"/>
+                <w:szCs w:val="26"/>
+              </w:rPr>
+              <w:t>Number of wrong detected numeric values with OCR</w:t>
+            </w:r>
+          </w:p>
+        </w:tc>
+        <w:tc>
+          <w:tcPr>
+            <w:tcW w:w="1537" w:type="dxa"/>
           </w:tcPr>
           <w:p>
             <w:pPr>
@@ -1292,7 +1374,7 @@
         </w:tc>
         <w:tc>
           <w:tcPr>
-            <w:tcW w:w="1546" w:type="dxa"/>
+            <w:tcW w:w="1537" w:type="dxa"/>
           </w:tcPr>
           <w:p>
             <w:pPr>
@@ -1327,7 +1409,7 @@
         </w:trPr>
         <w:tc>
           <w:tcPr>
-            <w:tcW w:w="1275" w:type="dxa"/>
+            <w:tcW w:w="1271" w:type="dxa"/>
           </w:tcPr>
           <w:p>
             <w:pPr>
@@ -1350,7 +1432,7 @@
         </w:tc>
         <w:tc>
           <w:tcPr>
-            <w:tcW w:w="1891" w:type="dxa"/>
+            <w:tcW w:w="1604" w:type="dxa"/>
           </w:tcPr>
           <w:p>
             <w:pPr>
@@ -1373,7 +1455,7 @@
         </w:tc>
         <w:tc>
           <w:tcPr>
-            <w:tcW w:w="1546" w:type="dxa"/>
+            <w:tcW w:w="1864" w:type="dxa"/>
           </w:tcPr>
           <w:p>
             <w:pPr>
@@ -1396,7 +1478,7 @@
         </w:tc>
         <w:tc>
           <w:tcPr>
-            <w:tcW w:w="1546" w:type="dxa"/>
+            <w:tcW w:w="1537" w:type="dxa"/>
           </w:tcPr>
           <w:p>
             <w:pPr>
@@ -1419,22 +1501,22 @@
         </w:tc>
         <w:tc>
           <w:tcPr>
-            <w:tcW w:w="1546" w:type="dxa"/>
-          </w:tcPr>
-          <w:p>
-            <w:pPr>
-              <w:jc w:val="center"/>
-              <w:rPr>
-                <w:rFonts w:ascii="CIDFont+F1" w:cs="CIDFont+F1"/>
-                <w:sz w:val="26"/>
-                <w:szCs w:val="26"/>
-              </w:rPr>
-            </w:pPr>
-          </w:p>
-        </w:tc>
-        <w:tc>
-          <w:tcPr>
-            <w:tcW w:w="1546" w:type="dxa"/>
+            <w:tcW w:w="1537" w:type="dxa"/>
+          </w:tcPr>
+          <w:p>
+            <w:pPr>
+              <w:jc w:val="center"/>
+              <w:rPr>
+                <w:rFonts w:ascii="CIDFont+F1" w:cs="CIDFont+F1"/>
+                <w:sz w:val="26"/>
+                <w:szCs w:val="26"/>
+              </w:rPr>
+            </w:pPr>
+          </w:p>
+        </w:tc>
+        <w:tc>
+          <w:tcPr>
+            <w:tcW w:w="1537" w:type="dxa"/>
           </w:tcPr>
           <w:p>
             <w:pPr>
@@ -1454,7 +1536,7 @@
         </w:trPr>
         <w:tc>
           <w:tcPr>
-            <w:tcW w:w="1275" w:type="dxa"/>
+            <w:tcW w:w="1271" w:type="dxa"/>
           </w:tcPr>
           <w:p>
             <w:pPr>
@@ -1477,7 +1559,7 @@
         </w:tc>
         <w:tc>
           <w:tcPr>
-            <w:tcW w:w="1891" w:type="dxa"/>
+            <w:tcW w:w="1604" w:type="dxa"/>
           </w:tcPr>
           <w:p>
             <w:pPr>
@@ -1500,7 +1582,7 @@
         </w:tc>
         <w:tc>
           <w:tcPr>
-            <w:tcW w:w="1546" w:type="dxa"/>
+            <w:tcW w:w="1864" w:type="dxa"/>
           </w:tcPr>
           <w:p>
             <w:pPr>
@@ -1523,7 +1605,7 @@
         </w:tc>
         <w:tc>
           <w:tcPr>
-            <w:tcW w:w="1546" w:type="dxa"/>
+            <w:tcW w:w="1537" w:type="dxa"/>
           </w:tcPr>
           <w:p>
             <w:pPr>
@@ -1546,22 +1628,22 @@
         </w:tc>
         <w:tc>
           <w:tcPr>
-            <w:tcW w:w="1546" w:type="dxa"/>
-          </w:tcPr>
-          <w:p>
-            <w:pPr>
-              <w:jc w:val="center"/>
-              <w:rPr>
-                <w:rFonts w:ascii="CIDFont+F1" w:cs="CIDFont+F1"/>
-                <w:sz w:val="26"/>
-                <w:szCs w:val="26"/>
-              </w:rPr>
-            </w:pPr>
-          </w:p>
-        </w:tc>
-        <w:tc>
-          <w:tcPr>
-            <w:tcW w:w="1546" w:type="dxa"/>
+            <w:tcW w:w="1537" w:type="dxa"/>
+          </w:tcPr>
+          <w:p>
+            <w:pPr>
+              <w:jc w:val="center"/>
+              <w:rPr>
+                <w:rFonts w:ascii="CIDFont+F1" w:cs="CIDFont+F1"/>
+                <w:sz w:val="26"/>
+                <w:szCs w:val="26"/>
+              </w:rPr>
+            </w:pPr>
+          </w:p>
+        </w:tc>
+        <w:tc>
+          <w:tcPr>
+            <w:tcW w:w="1537" w:type="dxa"/>
           </w:tcPr>
           <w:p>
             <w:pPr>
@@ -1581,7 +1663,7 @@
         </w:trPr>
         <w:tc>
           <w:tcPr>
-            <w:tcW w:w="1275" w:type="dxa"/>
+            <w:tcW w:w="1271" w:type="dxa"/>
           </w:tcPr>
           <w:p>
             <w:pPr>
@@ -1604,7 +1686,7 @@
         </w:tc>
         <w:tc>
           <w:tcPr>
-            <w:tcW w:w="1891" w:type="dxa"/>
+            <w:tcW w:w="1604" w:type="dxa"/>
           </w:tcPr>
           <w:p>
             <w:pPr>
@@ -1627,7 +1709,7 @@
         </w:tc>
         <w:tc>
           <w:tcPr>
-            <w:tcW w:w="1546" w:type="dxa"/>
+            <w:tcW w:w="1864" w:type="dxa"/>
           </w:tcPr>
           <w:p>
             <w:pPr>
@@ -1650,7 +1732,7 @@
         </w:tc>
         <w:tc>
           <w:tcPr>
-            <w:tcW w:w="1546" w:type="dxa"/>
+            <w:tcW w:w="1537" w:type="dxa"/>
           </w:tcPr>
           <w:p>
             <w:pPr>
@@ -1673,22 +1755,22 @@
         </w:tc>
         <w:tc>
           <w:tcPr>
-            <w:tcW w:w="1546" w:type="dxa"/>
-          </w:tcPr>
-          <w:p>
-            <w:pPr>
-              <w:jc w:val="center"/>
-              <w:rPr>
-                <w:rFonts w:ascii="CIDFont+F1" w:cs="CIDFont+F1"/>
-                <w:sz w:val="26"/>
-                <w:szCs w:val="26"/>
-              </w:rPr>
-            </w:pPr>
-          </w:p>
-        </w:tc>
-        <w:tc>
-          <w:tcPr>
-            <w:tcW w:w="1546" w:type="dxa"/>
+            <w:tcW w:w="1537" w:type="dxa"/>
+          </w:tcPr>
+          <w:p>
+            <w:pPr>
+              <w:jc w:val="center"/>
+              <w:rPr>
+                <w:rFonts w:ascii="CIDFont+F1" w:cs="CIDFont+F1"/>
+                <w:sz w:val="26"/>
+                <w:szCs w:val="26"/>
+              </w:rPr>
+            </w:pPr>
+          </w:p>
+        </w:tc>
+        <w:tc>
+          <w:tcPr>
+            <w:tcW w:w="1537" w:type="dxa"/>
           </w:tcPr>
           <w:p>
             <w:pPr>
@@ -1708,7 +1790,7 @@
         </w:trPr>
         <w:tc>
           <w:tcPr>
-            <w:tcW w:w="1275" w:type="dxa"/>
+            <w:tcW w:w="1271" w:type="dxa"/>
           </w:tcPr>
           <w:p>
             <w:pPr>
@@ -1731,7 +1813,7 @@
         </w:tc>
         <w:tc>
           <w:tcPr>
-            <w:tcW w:w="1891" w:type="dxa"/>
+            <w:tcW w:w="1604" w:type="dxa"/>
           </w:tcPr>
           <w:p>
             <w:pPr>
@@ -1754,7 +1836,7 @@
         </w:tc>
         <w:tc>
           <w:tcPr>
-            <w:tcW w:w="1546" w:type="dxa"/>
+            <w:tcW w:w="1864" w:type="dxa"/>
           </w:tcPr>
           <w:p>
             <w:pPr>
@@ -1777,7 +1859,7 @@
         </w:tc>
         <w:tc>
           <w:tcPr>
-            <w:tcW w:w="1546" w:type="dxa"/>
+            <w:tcW w:w="1537" w:type="dxa"/>
           </w:tcPr>
           <w:p>
             <w:pPr>
@@ -1800,22 +1882,22 @@
         </w:tc>
         <w:tc>
           <w:tcPr>
-            <w:tcW w:w="1546" w:type="dxa"/>
-          </w:tcPr>
-          <w:p>
-            <w:pPr>
-              <w:jc w:val="center"/>
-              <w:rPr>
-                <w:rFonts w:ascii="CIDFont+F1" w:cs="CIDFont+F1"/>
-                <w:sz w:val="26"/>
-                <w:szCs w:val="26"/>
-              </w:rPr>
-            </w:pPr>
-          </w:p>
-        </w:tc>
-        <w:tc>
-          <w:tcPr>
-            <w:tcW w:w="1546" w:type="dxa"/>
+            <w:tcW w:w="1537" w:type="dxa"/>
+          </w:tcPr>
+          <w:p>
+            <w:pPr>
+              <w:jc w:val="center"/>
+              <w:rPr>
+                <w:rFonts w:ascii="CIDFont+F1" w:cs="CIDFont+F1"/>
+                <w:sz w:val="26"/>
+                <w:szCs w:val="26"/>
+              </w:rPr>
+            </w:pPr>
+          </w:p>
+        </w:tc>
+        <w:tc>
+          <w:tcPr>
+            <w:tcW w:w="1537" w:type="dxa"/>
           </w:tcPr>
           <w:p>
             <w:pPr>
@@ -1835,7 +1917,7 @@
         </w:trPr>
         <w:tc>
           <w:tcPr>
-            <w:tcW w:w="1275" w:type="dxa"/>
+            <w:tcW w:w="1271" w:type="dxa"/>
           </w:tcPr>
           <w:p>
             <w:pPr>
@@ -1858,7 +1940,7 @@
         </w:tc>
         <w:tc>
           <w:tcPr>
-            <w:tcW w:w="1891" w:type="dxa"/>
+            <w:tcW w:w="1604" w:type="dxa"/>
           </w:tcPr>
           <w:p>
             <w:pPr>
@@ -1881,7 +1963,7 @@
         </w:tc>
         <w:tc>
           <w:tcPr>
-            <w:tcW w:w="1546" w:type="dxa"/>
+            <w:tcW w:w="1864" w:type="dxa"/>
           </w:tcPr>
           <w:p>
             <w:pPr>
@@ -1904,7 +1986,7 @@
         </w:tc>
         <w:tc>
           <w:tcPr>
-            <w:tcW w:w="1546" w:type="dxa"/>
+            <w:tcW w:w="1537" w:type="dxa"/>
           </w:tcPr>
           <w:p>
             <w:pPr>
@@ -1927,22 +2009,22 @@
         </w:tc>
         <w:tc>
           <w:tcPr>
-            <w:tcW w:w="1546" w:type="dxa"/>
-          </w:tcPr>
-          <w:p>
-            <w:pPr>
-              <w:jc w:val="center"/>
-              <w:rPr>
-                <w:rFonts w:ascii="CIDFont+F1" w:cs="CIDFont+F1"/>
-                <w:sz w:val="26"/>
-                <w:szCs w:val="26"/>
-              </w:rPr>
-            </w:pPr>
-          </w:p>
-        </w:tc>
-        <w:tc>
-          <w:tcPr>
-            <w:tcW w:w="1546" w:type="dxa"/>
+            <w:tcW w:w="1537" w:type="dxa"/>
+          </w:tcPr>
+          <w:p>
+            <w:pPr>
+              <w:jc w:val="center"/>
+              <w:rPr>
+                <w:rFonts w:ascii="CIDFont+F1" w:cs="CIDFont+F1"/>
+                <w:sz w:val="26"/>
+                <w:szCs w:val="26"/>
+              </w:rPr>
+            </w:pPr>
+          </w:p>
+        </w:tc>
+        <w:tc>
+          <w:tcPr>
+            <w:tcW w:w="1537" w:type="dxa"/>
           </w:tcPr>
           <w:p>
             <w:pPr>
@@ -1962,7 +2044,7 @@
         </w:trPr>
         <w:tc>
           <w:tcPr>
-            <w:tcW w:w="1275" w:type="dxa"/>
+            <w:tcW w:w="1271" w:type="dxa"/>
           </w:tcPr>
           <w:p>
             <w:pPr>
@@ -1985,7 +2067,7 @@
         </w:tc>
         <w:tc>
           <w:tcPr>
-            <w:tcW w:w="1891" w:type="dxa"/>
+            <w:tcW w:w="1604" w:type="dxa"/>
           </w:tcPr>
           <w:p>
             <w:pPr>
@@ -2008,7 +2090,7 @@
         </w:tc>
         <w:tc>
           <w:tcPr>
-            <w:tcW w:w="1546" w:type="dxa"/>
+            <w:tcW w:w="1864" w:type="dxa"/>
           </w:tcPr>
           <w:p>
             <w:pPr>
@@ -2031,7 +2113,7 @@
         </w:tc>
         <w:tc>
           <w:tcPr>
-            <w:tcW w:w="1546" w:type="dxa"/>
+            <w:tcW w:w="1537" w:type="dxa"/>
           </w:tcPr>
           <w:p>
             <w:pPr>
@@ -2054,22 +2136,22 @@
         </w:tc>
         <w:tc>
           <w:tcPr>
-            <w:tcW w:w="1546" w:type="dxa"/>
-          </w:tcPr>
-          <w:p>
-            <w:pPr>
-              <w:jc w:val="center"/>
-              <w:rPr>
-                <w:rFonts w:ascii="CIDFont+F1" w:cs="CIDFont+F1"/>
-                <w:sz w:val="26"/>
-                <w:szCs w:val="26"/>
-              </w:rPr>
-            </w:pPr>
-          </w:p>
-        </w:tc>
-        <w:tc>
-          <w:tcPr>
-            <w:tcW w:w="1546" w:type="dxa"/>
+            <w:tcW w:w="1537" w:type="dxa"/>
+          </w:tcPr>
+          <w:p>
+            <w:pPr>
+              <w:jc w:val="center"/>
+              <w:rPr>
+                <w:rFonts w:ascii="CIDFont+F1" w:cs="CIDFont+F1"/>
+                <w:sz w:val="26"/>
+                <w:szCs w:val="26"/>
+              </w:rPr>
+            </w:pPr>
+          </w:p>
+        </w:tc>
+        <w:tc>
+          <w:tcPr>
+            <w:tcW w:w="1537" w:type="dxa"/>
           </w:tcPr>
           <w:p>
             <w:pPr>
@@ -2089,7 +2171,7 @@
         </w:trPr>
         <w:tc>
           <w:tcPr>
-            <w:tcW w:w="1275" w:type="dxa"/>
+            <w:tcW w:w="1271" w:type="dxa"/>
           </w:tcPr>
           <w:p>
             <w:pPr>
@@ -2112,7 +2194,7 @@
         </w:tc>
         <w:tc>
           <w:tcPr>
-            <w:tcW w:w="1891" w:type="dxa"/>
+            <w:tcW w:w="1604" w:type="dxa"/>
           </w:tcPr>
           <w:p>
             <w:pPr>
@@ -2135,7 +2217,7 @@
         </w:tc>
         <w:tc>
           <w:tcPr>
-            <w:tcW w:w="1546" w:type="dxa"/>
+            <w:tcW w:w="1864" w:type="dxa"/>
           </w:tcPr>
           <w:p>
             <w:pPr>
@@ -2158,7 +2240,7 @@
         </w:tc>
         <w:tc>
           <w:tcPr>
-            <w:tcW w:w="1546" w:type="dxa"/>
+            <w:tcW w:w="1537" w:type="dxa"/>
           </w:tcPr>
           <w:p>
             <w:pPr>
@@ -2181,22 +2263,22 @@
         </w:tc>
         <w:tc>
           <w:tcPr>
-            <w:tcW w:w="1546" w:type="dxa"/>
-          </w:tcPr>
-          <w:p>
-            <w:pPr>
-              <w:jc w:val="center"/>
-              <w:rPr>
-                <w:rFonts w:ascii="CIDFont+F1" w:cs="CIDFont+F1"/>
-                <w:sz w:val="26"/>
-                <w:szCs w:val="26"/>
-              </w:rPr>
-            </w:pPr>
-          </w:p>
-        </w:tc>
-        <w:tc>
-          <w:tcPr>
-            <w:tcW w:w="1546" w:type="dxa"/>
+            <w:tcW w:w="1537" w:type="dxa"/>
+          </w:tcPr>
+          <w:p>
+            <w:pPr>
+              <w:jc w:val="center"/>
+              <w:rPr>
+                <w:rFonts w:ascii="CIDFont+F1" w:cs="CIDFont+F1"/>
+                <w:sz w:val="26"/>
+                <w:szCs w:val="26"/>
+              </w:rPr>
+            </w:pPr>
+          </w:p>
+        </w:tc>
+        <w:tc>
+          <w:tcPr>
+            <w:tcW w:w="1537" w:type="dxa"/>
           </w:tcPr>
           <w:p>
             <w:pPr>
@@ -2216,7 +2298,7 @@
         </w:trPr>
         <w:tc>
           <w:tcPr>
-            <w:tcW w:w="1275" w:type="dxa"/>
+            <w:tcW w:w="1271" w:type="dxa"/>
           </w:tcPr>
           <w:p>
             <w:pPr>
@@ -2239,7 +2321,7 @@
         </w:tc>
         <w:tc>
           <w:tcPr>
-            <w:tcW w:w="1891" w:type="dxa"/>
+            <w:tcW w:w="1604" w:type="dxa"/>
           </w:tcPr>
           <w:p>
             <w:pPr>
@@ -2262,7 +2344,7 @@
         </w:tc>
         <w:tc>
           <w:tcPr>
-            <w:tcW w:w="1546" w:type="dxa"/>
+            <w:tcW w:w="1864" w:type="dxa"/>
           </w:tcPr>
           <w:p>
             <w:pPr>
@@ -2285,7 +2367,7 @@
         </w:tc>
         <w:tc>
           <w:tcPr>
-            <w:tcW w:w="1546" w:type="dxa"/>
+            <w:tcW w:w="1537" w:type="dxa"/>
           </w:tcPr>
           <w:p>
             <w:pPr>
@@ -2308,22 +2390,22 @@
         </w:tc>
         <w:tc>
           <w:tcPr>
-            <w:tcW w:w="1546" w:type="dxa"/>
-          </w:tcPr>
-          <w:p>
-            <w:pPr>
-              <w:jc w:val="center"/>
-              <w:rPr>
-                <w:rFonts w:ascii="CIDFont+F1" w:cs="CIDFont+F1"/>
-                <w:sz w:val="26"/>
-                <w:szCs w:val="26"/>
-              </w:rPr>
-            </w:pPr>
-          </w:p>
-        </w:tc>
-        <w:tc>
-          <w:tcPr>
-            <w:tcW w:w="1546" w:type="dxa"/>
+            <w:tcW w:w="1537" w:type="dxa"/>
+          </w:tcPr>
+          <w:p>
+            <w:pPr>
+              <w:jc w:val="center"/>
+              <w:rPr>
+                <w:rFonts w:ascii="CIDFont+F1" w:cs="CIDFont+F1"/>
+                <w:sz w:val="26"/>
+                <w:szCs w:val="26"/>
+              </w:rPr>
+            </w:pPr>
+          </w:p>
+        </w:tc>
+        <w:tc>
+          <w:tcPr>
+            <w:tcW w:w="1537" w:type="dxa"/>
           </w:tcPr>
           <w:p>
             <w:pPr>
@@ -2343,7 +2425,7 @@
         </w:trPr>
         <w:tc>
           <w:tcPr>
-            <w:tcW w:w="1275" w:type="dxa"/>
+            <w:tcW w:w="1271" w:type="dxa"/>
           </w:tcPr>
           <w:p>
             <w:pPr>
@@ -2366,7 +2448,7 @@
         </w:tc>
         <w:tc>
           <w:tcPr>
-            <w:tcW w:w="1891" w:type="dxa"/>
+            <w:tcW w:w="1604" w:type="dxa"/>
           </w:tcPr>
           <w:p>
             <w:pPr>
@@ -2389,7 +2471,7 @@
         </w:tc>
         <w:tc>
           <w:tcPr>
-            <w:tcW w:w="1546" w:type="dxa"/>
+            <w:tcW w:w="1864" w:type="dxa"/>
           </w:tcPr>
           <w:p>
             <w:pPr>
@@ -2412,7 +2494,7 @@
         </w:tc>
         <w:tc>
           <w:tcPr>
-            <w:tcW w:w="1546" w:type="dxa"/>
+            <w:tcW w:w="1537" w:type="dxa"/>
           </w:tcPr>
           <w:p>
             <w:pPr>
@@ -2435,22 +2517,22 @@
         </w:tc>
         <w:tc>
           <w:tcPr>
-            <w:tcW w:w="1546" w:type="dxa"/>
-          </w:tcPr>
-          <w:p>
-            <w:pPr>
-              <w:jc w:val="center"/>
-              <w:rPr>
-                <w:rFonts w:ascii="CIDFont+F1" w:cs="CIDFont+F1"/>
-                <w:sz w:val="26"/>
-                <w:szCs w:val="26"/>
-              </w:rPr>
-            </w:pPr>
-          </w:p>
-        </w:tc>
-        <w:tc>
-          <w:tcPr>
-            <w:tcW w:w="1546" w:type="dxa"/>
+            <w:tcW w:w="1537" w:type="dxa"/>
+          </w:tcPr>
+          <w:p>
+            <w:pPr>
+              <w:jc w:val="center"/>
+              <w:rPr>
+                <w:rFonts w:ascii="CIDFont+F1" w:cs="CIDFont+F1"/>
+                <w:sz w:val="26"/>
+                <w:szCs w:val="26"/>
+              </w:rPr>
+            </w:pPr>
+          </w:p>
+        </w:tc>
+        <w:tc>
+          <w:tcPr>
+            <w:tcW w:w="1537" w:type="dxa"/>
           </w:tcPr>
           <w:p>
             <w:pPr>
@@ -2470,7 +2552,7 @@
         </w:trPr>
         <w:tc>
           <w:tcPr>
-            <w:tcW w:w="1275" w:type="dxa"/>
+            <w:tcW w:w="1271" w:type="dxa"/>
           </w:tcPr>
           <w:p>
             <w:pPr>
@@ -2493,7 +2575,7 @@
         </w:tc>
         <w:tc>
           <w:tcPr>
-            <w:tcW w:w="1891" w:type="dxa"/>
+            <w:tcW w:w="1604" w:type="dxa"/>
           </w:tcPr>
           <w:p>
             <w:pPr>
@@ -2516,7 +2598,7 @@
         </w:tc>
         <w:tc>
           <w:tcPr>
-            <w:tcW w:w="1546" w:type="dxa"/>
+            <w:tcW w:w="1864" w:type="dxa"/>
           </w:tcPr>
           <w:p>
             <w:pPr>
@@ -2539,7 +2621,7 @@
         </w:tc>
         <w:tc>
           <w:tcPr>
-            <w:tcW w:w="1546" w:type="dxa"/>
+            <w:tcW w:w="1537" w:type="dxa"/>
           </w:tcPr>
           <w:p>
             <w:pPr>
@@ -2562,22 +2644,22 @@
         </w:tc>
         <w:tc>
           <w:tcPr>
-            <w:tcW w:w="1546" w:type="dxa"/>
-          </w:tcPr>
-          <w:p>
-            <w:pPr>
-              <w:jc w:val="center"/>
-              <w:rPr>
-                <w:rFonts w:ascii="CIDFont+F1" w:cs="CIDFont+F1"/>
-                <w:sz w:val="26"/>
-                <w:szCs w:val="26"/>
-              </w:rPr>
-            </w:pPr>
-          </w:p>
-        </w:tc>
-        <w:tc>
-          <w:tcPr>
-            <w:tcW w:w="1546" w:type="dxa"/>
+            <w:tcW w:w="1537" w:type="dxa"/>
+          </w:tcPr>
+          <w:p>
+            <w:pPr>
+              <w:jc w:val="center"/>
+              <w:rPr>
+                <w:rFonts w:ascii="CIDFont+F1" w:cs="CIDFont+F1"/>
+                <w:sz w:val="26"/>
+                <w:szCs w:val="26"/>
+              </w:rPr>
+            </w:pPr>
+          </w:p>
+        </w:tc>
+        <w:tc>
+          <w:tcPr>
+            <w:tcW w:w="1537" w:type="dxa"/>
           </w:tcPr>
           <w:p>
             <w:pPr>
@@ -2597,7 +2679,7 @@
         </w:trPr>
         <w:tc>
           <w:tcPr>
-            <w:tcW w:w="1275" w:type="dxa"/>
+            <w:tcW w:w="1271" w:type="dxa"/>
           </w:tcPr>
           <w:p>
             <w:pPr>
@@ -2620,7 +2702,7 @@
         </w:tc>
         <w:tc>
           <w:tcPr>
-            <w:tcW w:w="1891" w:type="dxa"/>
+            <w:tcW w:w="1604" w:type="dxa"/>
           </w:tcPr>
           <w:p>
             <w:pPr>
@@ -2643,7 +2725,7 @@
         </w:tc>
         <w:tc>
           <w:tcPr>
-            <w:tcW w:w="1546" w:type="dxa"/>
+            <w:tcW w:w="1864" w:type="dxa"/>
           </w:tcPr>
           <w:p>
             <w:pPr>
@@ -2666,7 +2748,7 @@
         </w:tc>
         <w:tc>
           <w:tcPr>
-            <w:tcW w:w="1546" w:type="dxa"/>
+            <w:tcW w:w="1537" w:type="dxa"/>
           </w:tcPr>
           <w:p>
             <w:pPr>
@@ -2689,22 +2771,22 @@
         </w:tc>
         <w:tc>
           <w:tcPr>
-            <w:tcW w:w="1546" w:type="dxa"/>
-          </w:tcPr>
-          <w:p>
-            <w:pPr>
-              <w:jc w:val="center"/>
-              <w:rPr>
-                <w:rFonts w:ascii="CIDFont+F1" w:cs="CIDFont+F1"/>
-                <w:sz w:val="26"/>
-                <w:szCs w:val="26"/>
-              </w:rPr>
-            </w:pPr>
-          </w:p>
-        </w:tc>
-        <w:tc>
-          <w:tcPr>
-            <w:tcW w:w="1546" w:type="dxa"/>
+            <w:tcW w:w="1537" w:type="dxa"/>
+          </w:tcPr>
+          <w:p>
+            <w:pPr>
+              <w:jc w:val="center"/>
+              <w:rPr>
+                <w:rFonts w:ascii="CIDFont+F1" w:cs="CIDFont+F1"/>
+                <w:sz w:val="26"/>
+                <w:szCs w:val="26"/>
+              </w:rPr>
+            </w:pPr>
+          </w:p>
+        </w:tc>
+        <w:tc>
+          <w:tcPr>
+            <w:tcW w:w="1537" w:type="dxa"/>
           </w:tcPr>
           <w:p>
             <w:pPr>
@@ -2724,7 +2806,7 @@
         </w:trPr>
         <w:tc>
           <w:tcPr>
-            <w:tcW w:w="1275" w:type="dxa"/>
+            <w:tcW w:w="1271" w:type="dxa"/>
           </w:tcPr>
           <w:p>
             <w:pPr>
@@ -2747,7 +2829,7 @@
         </w:tc>
         <w:tc>
           <w:tcPr>
-            <w:tcW w:w="1891" w:type="dxa"/>
+            <w:tcW w:w="1604" w:type="dxa"/>
           </w:tcPr>
           <w:p>
             <w:pPr>
@@ -2770,7 +2852,7 @@
         </w:tc>
         <w:tc>
           <w:tcPr>
-            <w:tcW w:w="1546" w:type="dxa"/>
+            <w:tcW w:w="1864" w:type="dxa"/>
           </w:tcPr>
           <w:p>
             <w:pPr>
@@ -2793,7 +2875,7 @@
         </w:tc>
         <w:tc>
           <w:tcPr>
-            <w:tcW w:w="1546" w:type="dxa"/>
+            <w:tcW w:w="1537" w:type="dxa"/>
           </w:tcPr>
           <w:p>
             <w:pPr>
@@ -2816,22 +2898,22 @@
         </w:tc>
         <w:tc>
           <w:tcPr>
-            <w:tcW w:w="1546" w:type="dxa"/>
-          </w:tcPr>
-          <w:p>
-            <w:pPr>
-              <w:jc w:val="center"/>
-              <w:rPr>
-                <w:rFonts w:ascii="CIDFont+F1" w:cs="CIDFont+F1"/>
-                <w:sz w:val="26"/>
-                <w:szCs w:val="26"/>
-              </w:rPr>
-            </w:pPr>
-          </w:p>
-        </w:tc>
-        <w:tc>
-          <w:tcPr>
-            <w:tcW w:w="1546" w:type="dxa"/>
+            <w:tcW w:w="1537" w:type="dxa"/>
+          </w:tcPr>
+          <w:p>
+            <w:pPr>
+              <w:jc w:val="center"/>
+              <w:rPr>
+                <w:rFonts w:ascii="CIDFont+F1" w:cs="CIDFont+F1"/>
+                <w:sz w:val="26"/>
+                <w:szCs w:val="26"/>
+              </w:rPr>
+            </w:pPr>
+          </w:p>
+        </w:tc>
+        <w:tc>
+          <w:tcPr>
+            <w:tcW w:w="1537" w:type="dxa"/>
           </w:tcPr>
           <w:p>
             <w:pPr>
@@ -2851,7 +2933,7 @@
         </w:trPr>
         <w:tc>
           <w:tcPr>
-            <w:tcW w:w="1275" w:type="dxa"/>
+            <w:tcW w:w="1271" w:type="dxa"/>
           </w:tcPr>
           <w:p>
             <w:pPr>
@@ -2874,7 +2956,7 @@
         </w:tc>
         <w:tc>
           <w:tcPr>
-            <w:tcW w:w="1891" w:type="dxa"/>
+            <w:tcW w:w="1604" w:type="dxa"/>
           </w:tcPr>
           <w:p>
             <w:pPr>
@@ -2897,7 +2979,7 @@
         </w:tc>
         <w:tc>
           <w:tcPr>
-            <w:tcW w:w="1546" w:type="dxa"/>
+            <w:tcW w:w="1864" w:type="dxa"/>
           </w:tcPr>
           <w:p>
             <w:pPr>
@@ -2920,7 +3002,7 @@
         </w:tc>
         <w:tc>
           <w:tcPr>
-            <w:tcW w:w="1546" w:type="dxa"/>
+            <w:tcW w:w="1537" w:type="dxa"/>
           </w:tcPr>
           <w:p>
             <w:pPr>
@@ -2943,22 +3025,22 @@
         </w:tc>
         <w:tc>
           <w:tcPr>
-            <w:tcW w:w="1546" w:type="dxa"/>
-          </w:tcPr>
-          <w:p>
-            <w:pPr>
-              <w:jc w:val="center"/>
-              <w:rPr>
-                <w:rFonts w:ascii="CIDFont+F1" w:cs="CIDFont+F1"/>
-                <w:sz w:val="26"/>
-                <w:szCs w:val="26"/>
-              </w:rPr>
-            </w:pPr>
-          </w:p>
-        </w:tc>
-        <w:tc>
-          <w:tcPr>
-            <w:tcW w:w="1546" w:type="dxa"/>
+            <w:tcW w:w="1537" w:type="dxa"/>
+          </w:tcPr>
+          <w:p>
+            <w:pPr>
+              <w:jc w:val="center"/>
+              <w:rPr>
+                <w:rFonts w:ascii="CIDFont+F1" w:cs="CIDFont+F1"/>
+                <w:sz w:val="26"/>
+                <w:szCs w:val="26"/>
+              </w:rPr>
+            </w:pPr>
+          </w:p>
+        </w:tc>
+        <w:tc>
+          <w:tcPr>
+            <w:tcW w:w="1537" w:type="dxa"/>
           </w:tcPr>
           <w:p>
             <w:pPr>
@@ -2978,7 +3060,7 @@
         </w:trPr>
         <w:tc>
           <w:tcPr>
-            <w:tcW w:w="1275" w:type="dxa"/>
+            <w:tcW w:w="1271" w:type="dxa"/>
           </w:tcPr>
           <w:p>
             <w:pPr>
@@ -3001,7 +3083,7 @@
         </w:tc>
         <w:tc>
           <w:tcPr>
-            <w:tcW w:w="1891" w:type="dxa"/>
+            <w:tcW w:w="1604" w:type="dxa"/>
           </w:tcPr>
           <w:p>
             <w:pPr>
@@ -3024,7 +3106,7 @@
         </w:tc>
         <w:tc>
           <w:tcPr>
-            <w:tcW w:w="1546" w:type="dxa"/>
+            <w:tcW w:w="1864" w:type="dxa"/>
           </w:tcPr>
           <w:p>
             <w:pPr>
@@ -3047,7 +3129,7 @@
         </w:tc>
         <w:tc>
           <w:tcPr>
-            <w:tcW w:w="1546" w:type="dxa"/>
+            <w:tcW w:w="1537" w:type="dxa"/>
           </w:tcPr>
           <w:p>
             <w:pPr>
@@ -3070,22 +3152,22 @@
         </w:tc>
         <w:tc>
           <w:tcPr>
-            <w:tcW w:w="1546" w:type="dxa"/>
-          </w:tcPr>
-          <w:p>
-            <w:pPr>
-              <w:jc w:val="center"/>
-              <w:rPr>
-                <w:rFonts w:ascii="CIDFont+F1" w:cs="CIDFont+F1"/>
-                <w:sz w:val="26"/>
-                <w:szCs w:val="26"/>
-              </w:rPr>
-            </w:pPr>
-          </w:p>
-        </w:tc>
-        <w:tc>
-          <w:tcPr>
-            <w:tcW w:w="1546" w:type="dxa"/>
+            <w:tcW w:w="1537" w:type="dxa"/>
+          </w:tcPr>
+          <w:p>
+            <w:pPr>
+              <w:jc w:val="center"/>
+              <w:rPr>
+                <w:rFonts w:ascii="CIDFont+F1" w:cs="CIDFont+F1"/>
+                <w:sz w:val="26"/>
+                <w:szCs w:val="26"/>
+              </w:rPr>
+            </w:pPr>
+          </w:p>
+        </w:tc>
+        <w:tc>
+          <w:tcPr>
+            <w:tcW w:w="1537" w:type="dxa"/>
           </w:tcPr>
           <w:p>
             <w:pPr>
@@ -3105,7 +3187,7 @@
         </w:trPr>
         <w:tc>
           <w:tcPr>
-            <w:tcW w:w="1275" w:type="dxa"/>
+            <w:tcW w:w="1271" w:type="dxa"/>
           </w:tcPr>
           <w:p>
             <w:pPr>
@@ -3128,7 +3210,7 @@
         </w:tc>
         <w:tc>
           <w:tcPr>
-            <w:tcW w:w="1891" w:type="dxa"/>
+            <w:tcW w:w="1604" w:type="dxa"/>
           </w:tcPr>
           <w:p>
             <w:pPr>
@@ -3151,7 +3233,7 @@
         </w:tc>
         <w:tc>
           <w:tcPr>
-            <w:tcW w:w="1546" w:type="dxa"/>
+            <w:tcW w:w="1864" w:type="dxa"/>
           </w:tcPr>
           <w:p>
             <w:pPr>
@@ -3174,7 +3256,7 @@
         </w:tc>
         <w:tc>
           <w:tcPr>
-            <w:tcW w:w="1546" w:type="dxa"/>
+            <w:tcW w:w="1537" w:type="dxa"/>
           </w:tcPr>
           <w:p>
             <w:pPr>
@@ -3197,22 +3279,22 @@
         </w:tc>
         <w:tc>
           <w:tcPr>
-            <w:tcW w:w="1546" w:type="dxa"/>
-          </w:tcPr>
-          <w:p>
-            <w:pPr>
-              <w:jc w:val="center"/>
-              <w:rPr>
-                <w:rFonts w:ascii="CIDFont+F1" w:cs="CIDFont+F1"/>
-                <w:sz w:val="26"/>
-                <w:szCs w:val="26"/>
-              </w:rPr>
-            </w:pPr>
-          </w:p>
-        </w:tc>
-        <w:tc>
-          <w:tcPr>
-            <w:tcW w:w="1546" w:type="dxa"/>
+            <w:tcW w:w="1537" w:type="dxa"/>
+          </w:tcPr>
+          <w:p>
+            <w:pPr>
+              <w:jc w:val="center"/>
+              <w:rPr>
+                <w:rFonts w:ascii="CIDFont+F1" w:cs="CIDFont+F1"/>
+                <w:sz w:val="26"/>
+                <w:szCs w:val="26"/>
+              </w:rPr>
+            </w:pPr>
+          </w:p>
+        </w:tc>
+        <w:tc>
+          <w:tcPr>
+            <w:tcW w:w="1537" w:type="dxa"/>
           </w:tcPr>
           <w:p>
             <w:pPr>
@@ -3246,7 +3328,9 @@
           <w:szCs w:val="26"/>
         </w:rPr>
       </w:pPr>
-      <w:r>
+    </w:p>
+    <w:p>
+      <w:pPr>
         <w:rPr>
           <w:rFonts w:ascii="CIDFont+F1" w:cs="CIDFont+F1"/>
           <w:b/>
@@ -3254,74 +3338,7 @@
           <w:sz w:val="26"/>
           <w:szCs w:val="26"/>
         </w:rPr>
-        <w:t>Accuracy of Symbols</w:t>
-      </w:r>
-    </w:p>
-    <w:p>
-      <w:pPr>
-        <w:rPr>
-          <w:rFonts w:ascii="CIDFont+F1" w:cs="CIDFont+F1"/>
-          <w:sz w:val="26"/>
-          <w:szCs w:val="26"/>
-        </w:rPr>
-      </w:pPr>
-      <w:r>
-        <w:rPr>
-          <w:rFonts w:ascii="CIDFont+F1" w:cs="CIDFont+F1"/>
-          <w:sz w:val="26"/>
-          <w:szCs w:val="26"/>
-        </w:rPr>
-        <w:t xml:space="preserve">Number of test cases = </w:t>
-      </w:r>
-      <w:r>
-        <w:rPr>
-          <w:rFonts w:ascii="CIDFont+F1" w:cs="CIDFont+F1"/>
-          <w:sz w:val="26"/>
-          <w:szCs w:val="26"/>
-        </w:rPr>
-        <w:t>17 cell * 2 columns</w:t>
-      </w:r>
-      <w:r>
-        <w:rPr>
-          <w:rFonts w:ascii="CIDFont+F1" w:cs="CIDFont+F1"/>
-          <w:sz w:val="26"/>
-          <w:szCs w:val="26"/>
-        </w:rPr>
-        <w:t xml:space="preserve"> * 15</w:t>
-      </w:r>
-      <w:r>
-        <w:rPr>
-          <w:rFonts w:ascii="CIDFont+F1" w:cs="CIDFont+F1"/>
-          <w:sz w:val="26"/>
-          <w:szCs w:val="26"/>
-        </w:rPr>
-        <w:t xml:space="preserve"> samples</w:t>
-      </w:r>
-      <w:r>
-        <w:rPr>
-          <w:rFonts w:ascii="CIDFont+F1" w:cs="CIDFont+F1"/>
-          <w:sz w:val="26"/>
-          <w:szCs w:val="26"/>
-        </w:rPr>
-        <w:t xml:space="preserve"> = 510</w:t>
-      </w:r>
-    </w:p>
-    <w:p>
-      <w:pPr>
-        <w:rPr>
-          <w:rFonts w:ascii="CIDFont+F1" w:cs="CIDFont+F1"/>
-          <w:sz w:val="26"/>
-          <w:szCs w:val="26"/>
-        </w:rPr>
-      </w:pPr>
-      <w:r>
-        <w:rPr>
-          <w:rFonts w:ascii="CIDFont+F1" w:cs="CIDFont+F1"/>
-          <w:sz w:val="26"/>
-          <w:szCs w:val="26"/>
-        </w:rPr>
-        <w:t>Number of wrong detected symbols = 7</w:t>
-      </w:r>
+      </w:pPr>
     </w:p>
     <w:p>
       <w:pPr>
@@ -3333,15 +3350,9 @@
           <w:szCs w:val="26"/>
         </w:rPr>
       </w:pPr>
-      <w:r>
-        <w:rPr>
-          <w:rFonts w:ascii="CIDFont+F1" w:cs="CIDFont+F1"/>
-          <w:sz w:val="26"/>
-          <w:szCs w:val="26"/>
-        </w:rPr>
-        <w:t xml:space="preserve">Accuracy of symbols detection = (510 - 7) / 510 = </w:t>
-      </w:r>
-      <w:r>
+    </w:p>
+    <w:p>
+      <w:pPr>
         <w:rPr>
           <w:rFonts w:ascii="CIDFont+F1" w:cs="CIDFont+F1"/>
           <w:b/>
@@ -3349,8 +3360,7 @@
           <w:sz w:val="26"/>
           <w:szCs w:val="26"/>
         </w:rPr>
-        <w:t>98.6%</w:t>
-      </w:r>
+      </w:pPr>
     </w:p>
     <w:p>
       <w:pPr>
@@ -3371,9 +3381,102 @@
           <w:szCs w:val="26"/>
         </w:rPr>
         <w:lastRenderedPageBreak/>
-        <w:t xml:space="preserve">Accuracy of </w:t>
-      </w:r>
-      <w:r>
+        <w:t>Accuracy of Symbols</w:t>
+      </w:r>
+    </w:p>
+    <w:p>
+      <w:pPr>
+        <w:rPr>
+          <w:rFonts w:ascii="CIDFont+F1" w:cs="CIDFont+F1"/>
+          <w:sz w:val="26"/>
+          <w:szCs w:val="26"/>
+        </w:rPr>
+      </w:pPr>
+      <w:r>
+        <w:rPr>
+          <w:rFonts w:ascii="CIDFont+F1" w:cs="CIDFont+F1"/>
+          <w:sz w:val="26"/>
+          <w:szCs w:val="26"/>
+        </w:rPr>
+        <w:t xml:space="preserve">Number of test cases = </w:t>
+      </w:r>
+      <w:r>
+        <w:rPr>
+          <w:rFonts w:ascii="CIDFont+F1" w:cs="CIDFont+F1"/>
+          <w:sz w:val="26"/>
+          <w:szCs w:val="26"/>
+        </w:rPr>
+        <w:t>17 cell * 2 columns</w:t>
+      </w:r>
+      <w:r>
+        <w:rPr>
+          <w:rFonts w:ascii="CIDFont+F1" w:cs="CIDFont+F1"/>
+          <w:sz w:val="26"/>
+          <w:szCs w:val="26"/>
+        </w:rPr>
+        <w:t xml:space="preserve"> * 15</w:t>
+      </w:r>
+      <w:r>
+        <w:rPr>
+          <w:rFonts w:ascii="CIDFont+F1" w:cs="CIDFont+F1"/>
+          <w:sz w:val="26"/>
+          <w:szCs w:val="26"/>
+        </w:rPr>
+        <w:t xml:space="preserve"> samples</w:t>
+      </w:r>
+      <w:r>
+        <w:rPr>
+          <w:rFonts w:ascii="CIDFont+F1" w:cs="CIDFont+F1"/>
+          <w:sz w:val="26"/>
+          <w:szCs w:val="26"/>
+        </w:rPr>
+        <w:t xml:space="preserve"> = 510</w:t>
+      </w:r>
+    </w:p>
+    <w:p>
+      <w:pPr>
+        <w:rPr>
+          <w:rFonts w:ascii="CIDFont+F1" w:cs="CIDFont+F1"/>
+          <w:sz w:val="26"/>
+          <w:szCs w:val="26"/>
+        </w:rPr>
+      </w:pPr>
+      <w:r>
+        <w:rPr>
+          <w:rFonts w:ascii="CIDFont+F1" w:cs="CIDFont+F1"/>
+          <w:sz w:val="26"/>
+          <w:szCs w:val="26"/>
+        </w:rPr>
+        <w:t>Number of wrong detected symbols = 7</w:t>
+      </w:r>
+    </w:p>
+    <w:p>
+      <w:pPr>
+        <w:rPr>
+          <w:rFonts w:ascii="CIDFont+F1" w:cs="CIDFont+F1"/>
+          <w:sz w:val="26"/>
+          <w:szCs w:val="26"/>
+        </w:rPr>
+      </w:pPr>
+      <w:r>
+        <w:rPr>
+          <w:rFonts w:ascii="CIDFont+F1" w:cs="CIDFont+F1"/>
+          <w:sz w:val="26"/>
+          <w:szCs w:val="26"/>
+        </w:rPr>
+        <w:t>Accuracy of symbols detection</w:t>
+      </w:r>
+      <w:r>
+        <w:rPr>
+          <w:rFonts w:ascii="CIDFont+F1" w:cs="CIDFont+F1"/>
+          <w:sz w:val="26"/>
+          <w:szCs w:val="26"/>
+        </w:rPr>
+        <w:t xml:space="preserve"> with normal image processing techniques</w:t>
+      </w:r>
+    </w:p>
+    <w:p>
+      <w:pPr>
         <w:rPr>
           <w:rFonts w:ascii="CIDFont+F1" w:cs="CIDFont+F1"/>
           <w:b/>
@@ -3381,11 +3484,16 @@
           <w:sz w:val="26"/>
           <w:szCs w:val="26"/>
         </w:rPr>
-        <w:t>code and numeric values detection using OCR</w:t>
-      </w:r>
-    </w:p>
-    <w:p>
-      <w:pPr>
+      </w:pPr>
+      <w:r>
+        <w:rPr>
+          <w:rFonts w:ascii="CIDFont+F1" w:cs="CIDFont+F1"/>
+          <w:sz w:val="26"/>
+          <w:szCs w:val="26"/>
+        </w:rPr>
+        <w:t xml:space="preserve">= (510 - 7) / 510 = </w:t>
+      </w:r>
+      <w:r>
         <w:rPr>
           <w:rFonts w:ascii="CIDFont+F1" w:cs="CIDFont+F1"/>
           <w:b/>
@@ -3393,97 +3501,40 @@
           <w:sz w:val="26"/>
           <w:szCs w:val="26"/>
         </w:rPr>
-      </w:pPr>
-      <w:r>
-        <w:rPr>
-          <w:rFonts w:ascii="CIDFont+F1" w:cs="CIDFont+F1"/>
-          <w:sz w:val="26"/>
-          <w:szCs w:val="26"/>
-        </w:rPr>
-        <w:t>Number of test cases = 17</w:t>
-      </w:r>
-      <w:r>
-        <w:rPr>
-          <w:rFonts w:ascii="CIDFont+F1" w:cs="CIDFont+F1"/>
-          <w:sz w:val="26"/>
-          <w:szCs w:val="26"/>
-        </w:rPr>
-        <w:t xml:space="preserve"> cell</w:t>
-      </w:r>
-      <w:r>
-        <w:rPr>
-          <w:rFonts w:ascii="CIDFont+F1" w:cs="CIDFont+F1"/>
-          <w:sz w:val="26"/>
-          <w:szCs w:val="26"/>
-        </w:rPr>
-        <w:t xml:space="preserve"> * 15</w:t>
-      </w:r>
-      <w:r>
-        <w:rPr>
-          <w:rFonts w:ascii="CIDFont+F1" w:cs="CIDFont+F1"/>
-          <w:sz w:val="26"/>
-          <w:szCs w:val="26"/>
-        </w:rPr>
-        <w:t xml:space="preserve"> sample</w:t>
-      </w:r>
-      <w:r>
-        <w:rPr>
-          <w:rFonts w:ascii="CIDFont+F1" w:cs="CIDFont+F1"/>
-          <w:sz w:val="26"/>
-          <w:szCs w:val="26"/>
-        </w:rPr>
-        <w:t xml:space="preserve"> = 255</w:t>
-      </w:r>
-    </w:p>
-    <w:p>
-      <w:pPr>
-        <w:rPr>
-          <w:rFonts w:ascii="CIDFont+F1" w:cs="CIDFont+F1"/>
-          <w:sz w:val="26"/>
-          <w:szCs w:val="26"/>
-        </w:rPr>
-      </w:pPr>
-      <w:r>
-        <w:rPr>
-          <w:rFonts w:ascii="CIDFont+F1" w:cs="CIDFont+F1"/>
-          <w:sz w:val="26"/>
-          <w:szCs w:val="26"/>
-        </w:rPr>
-        <w:t>Number of wrong detected codes = 6</w:t>
-      </w:r>
-    </w:p>
-    <w:p>
-      <w:pPr>
-        <w:rPr>
-          <w:rFonts w:ascii="CIDFont+F1" w:cs="CIDFont+F1"/>
-          <w:sz w:val="26"/>
-          <w:szCs w:val="26"/>
-        </w:rPr>
-      </w:pPr>
-      <w:r>
-        <w:rPr>
-          <w:rFonts w:ascii="CIDFont+F1" w:cs="CIDFont+F1"/>
-          <w:sz w:val="26"/>
-          <w:szCs w:val="26"/>
-        </w:rPr>
-        <w:t>Number of wrong detected numeric values = 46</w:t>
-      </w:r>
-    </w:p>
-    <w:p>
-      <w:pPr>
-        <w:rPr>
-          <w:rFonts w:ascii="CIDFont+F1" w:cs="CIDFont+F1"/>
-          <w:sz w:val="26"/>
-          <w:szCs w:val="26"/>
-        </w:rPr>
-      </w:pPr>
-      <w:r>
-        <w:rPr>
-          <w:rFonts w:ascii="CIDFont+F1" w:cs="CIDFont+F1"/>
-          <w:sz w:val="26"/>
-          <w:szCs w:val="26"/>
-        </w:rPr>
-        <w:t xml:space="preserve">Accuracy of code detection = (255 - 6) / 255 = </w:t>
+        <w:t>98.6%</w:t>
+      </w:r>
+    </w:p>
+    <w:p>
+      <w:pPr>
+        <w:rPr>
+          <w:rFonts w:ascii="CIDFont+F1" w:cs="CIDFont+F1"/>
+          <w:sz w:val="26"/>
+          <w:szCs w:val="26"/>
+        </w:rPr>
+      </w:pPr>
+      <w:r>
+        <w:rPr>
+          <w:rFonts w:ascii="CIDFont+F1" w:cs="CIDFont+F1"/>
+          <w:sz w:val="26"/>
+          <w:szCs w:val="26"/>
+        </w:rPr>
+        <w:t>Accuracy of symbols detection</w:t>
+      </w:r>
+      <w:r>
+        <w:rPr>
+          <w:rFonts w:ascii="CIDFont+F1" w:cs="CIDFont+F1"/>
+          <w:sz w:val="26"/>
+          <w:szCs w:val="26"/>
+        </w:rPr>
+        <w:t xml:space="preserve"> </w:t>
+      </w:r>
+      <w:r>
+        <w:rPr>
+          <w:rFonts w:ascii="CIDFont+F1" w:cs="CIDFont+F1"/>
+          <w:sz w:val="26"/>
+          <w:szCs w:val="26"/>
+        </w:rPr>
+        <w:t xml:space="preserve">with HOG model = </w:t>
       </w:r>
       <w:r>
         <w:rPr>
@@ -3493,7 +3544,7 @@
           <w:sz w:val="26"/>
           <w:szCs w:val="26"/>
         </w:rPr>
-        <w:t>97.6%</w:t>
+        <w:t>100%</w:t>
       </w:r>
     </w:p>
     <w:p>
@@ -3506,15 +3557,9 @@
           <w:szCs w:val="26"/>
         </w:rPr>
       </w:pPr>
-      <w:r>
-        <w:rPr>
-          <w:rFonts w:ascii="CIDFont+F1" w:cs="CIDFont+F1"/>
-          <w:sz w:val="26"/>
-          <w:szCs w:val="26"/>
-        </w:rPr>
-        <w:t xml:space="preserve">Accuracy of numeric values detection = (255 - 46) / 255 = </w:t>
-      </w:r>
-      <w:r>
+    </w:p>
+    <w:p>
+      <w:pPr>
         <w:rPr>
           <w:rFonts w:ascii="CIDFont+F1" w:cs="CIDFont+F1"/>
           <w:b/>
@@ -3522,11 +3567,8 @@
           <w:sz w:val="26"/>
           <w:szCs w:val="26"/>
         </w:rPr>
-        <w:t>82%</w:t>
-      </w:r>
-    </w:p>
-    <w:p>
-      <w:pPr>
+      </w:pPr>
+      <w:r>
         <w:rPr>
           <w:rFonts w:ascii="CIDFont+F1" w:cs="CIDFont+F1"/>
           <w:b/>
@@ -3534,10 +3576,9 @@
           <w:sz w:val="26"/>
           <w:szCs w:val="26"/>
         </w:rPr>
-      </w:pPr>
-    </w:p>
-    <w:p>
-      <w:pPr>
+        <w:t xml:space="preserve">Accuracy of </w:t>
+      </w:r>
+      <w:r>
         <w:rPr>
           <w:rFonts w:ascii="CIDFont+F1" w:cs="CIDFont+F1"/>
           <w:b/>
@@ -3545,8 +3586,11 @@
           <w:sz w:val="26"/>
           <w:szCs w:val="26"/>
         </w:rPr>
-      </w:pPr>
-      <w:r>
+        <w:t>code and numeric values detection using OCR</w:t>
+      </w:r>
+    </w:p>
+    <w:p>
+      <w:pPr>
         <w:rPr>
           <w:rFonts w:ascii="CIDFont+F1" w:cs="CIDFont+F1"/>
           <w:b/>
@@ -3554,7 +3598,97 @@
           <w:sz w:val="26"/>
           <w:szCs w:val="26"/>
         </w:rPr>
-        <w:t xml:space="preserve">Accuracy of </w:t>
+      </w:pPr>
+      <w:r>
+        <w:rPr>
+          <w:rFonts w:ascii="CIDFont+F1" w:cs="CIDFont+F1"/>
+          <w:sz w:val="26"/>
+          <w:szCs w:val="26"/>
+        </w:rPr>
+        <w:t>Number of test cases = 17</w:t>
+      </w:r>
+      <w:r>
+        <w:rPr>
+          <w:rFonts w:ascii="CIDFont+F1" w:cs="CIDFont+F1"/>
+          <w:sz w:val="26"/>
+          <w:szCs w:val="26"/>
+        </w:rPr>
+        <w:t xml:space="preserve"> cell</w:t>
+      </w:r>
+      <w:r>
+        <w:rPr>
+          <w:rFonts w:ascii="CIDFont+F1" w:cs="CIDFont+F1"/>
+          <w:sz w:val="26"/>
+          <w:szCs w:val="26"/>
+        </w:rPr>
+        <w:t xml:space="preserve"> * 15</w:t>
+      </w:r>
+      <w:r>
+        <w:rPr>
+          <w:rFonts w:ascii="CIDFont+F1" w:cs="CIDFont+F1"/>
+          <w:sz w:val="26"/>
+          <w:szCs w:val="26"/>
+        </w:rPr>
+        <w:t xml:space="preserve"> sample</w:t>
+      </w:r>
+      <w:r>
+        <w:rPr>
+          <w:rFonts w:ascii="CIDFont+F1" w:cs="CIDFont+F1"/>
+          <w:sz w:val="26"/>
+          <w:szCs w:val="26"/>
+        </w:rPr>
+        <w:t xml:space="preserve"> = 255</w:t>
+      </w:r>
+    </w:p>
+    <w:p>
+      <w:pPr>
+        <w:rPr>
+          <w:rFonts w:ascii="CIDFont+F1" w:cs="CIDFont+F1"/>
+          <w:sz w:val="26"/>
+          <w:szCs w:val="26"/>
+        </w:rPr>
+      </w:pPr>
+      <w:r>
+        <w:rPr>
+          <w:rFonts w:ascii="CIDFont+F1" w:cs="CIDFont+F1"/>
+          <w:sz w:val="26"/>
+          <w:szCs w:val="26"/>
+        </w:rPr>
+        <w:t>Number of wrong detected codes = 6</w:t>
+      </w:r>
+    </w:p>
+    <w:p>
+      <w:pPr>
+        <w:rPr>
+          <w:rFonts w:ascii="CIDFont+F1" w:cs="CIDFont+F1"/>
+          <w:sz w:val="26"/>
+          <w:szCs w:val="26"/>
+        </w:rPr>
+      </w:pPr>
+      <w:r>
+        <w:rPr>
+          <w:rFonts w:ascii="CIDFont+F1" w:cs="CIDFont+F1"/>
+          <w:sz w:val="26"/>
+          <w:szCs w:val="26"/>
+        </w:rPr>
+        <w:t>Number of wrong detected numeric values = 46</w:t>
+      </w:r>
+    </w:p>
+    <w:p>
+      <w:pPr>
+        <w:rPr>
+          <w:rFonts w:ascii="CIDFont+F1" w:cs="CIDFont+F1"/>
+          <w:sz w:val="26"/>
+          <w:szCs w:val="26"/>
+        </w:rPr>
+      </w:pPr>
+      <w:r>
+        <w:rPr>
+          <w:rFonts w:ascii="CIDFont+F1" w:cs="CIDFont+F1"/>
+          <w:sz w:val="26"/>
+          <w:szCs w:val="26"/>
+        </w:rPr>
+        <w:t xml:space="preserve">Accuracy of code detection = (255 - 6) / 255 = </w:t>
       </w:r>
       <w:r>
         <w:rPr>
@@ -3564,9 +3698,11 @@
           <w:sz w:val="26"/>
           <w:szCs w:val="26"/>
         </w:rPr>
-        <w:t xml:space="preserve">code and numeric values detection using </w:t>
-      </w:r>
-      <w:r>
+        <w:t>97.6%</w:t>
+      </w:r>
+    </w:p>
+    <w:p>
+      <w:pPr>
         <w:rPr>
           <w:rFonts w:ascii="CIDFont+F1" w:cs="CIDFont+F1"/>
           <w:b/>
@@ -3574,115 +3710,14 @@
           <w:sz w:val="26"/>
           <w:szCs w:val="26"/>
         </w:rPr>
-        <w:t>features and classifier</w:t>
-      </w:r>
-    </w:p>
-    <w:p>
-      <w:pPr>
-        <w:rPr>
-          <w:rFonts w:ascii="CIDFont+F1" w:cs="CIDFont+F1"/>
-          <w:sz w:val="26"/>
-          <w:szCs w:val="26"/>
-        </w:rPr>
-      </w:pPr>
-      <w:r>
-        <w:rPr>
-          <w:rFonts w:ascii="CIDFont+F1" w:cs="CIDFont+F1"/>
-          <w:sz w:val="26"/>
-          <w:szCs w:val="26"/>
-        </w:rPr>
-        <w:t xml:space="preserve">Number of test cases = </w:t>
-      </w:r>
-      <w:r>
-        <w:rPr>
-          <w:rFonts w:ascii="CIDFont+F1" w:cs="CIDFont+F1"/>
-          <w:sz w:val="26"/>
-          <w:szCs w:val="26"/>
-        </w:rPr>
-        <w:t>17</w:t>
-      </w:r>
-      <w:r>
-        <w:rPr>
-          <w:rFonts w:ascii="CIDFont+F1" w:cs="CIDFont+F1"/>
-          <w:sz w:val="26"/>
-          <w:szCs w:val="26"/>
-        </w:rPr>
-        <w:t xml:space="preserve"> cell</w:t>
-      </w:r>
-      <w:r>
-        <w:rPr>
-          <w:rFonts w:ascii="CIDFont+F1" w:cs="CIDFont+F1"/>
-          <w:sz w:val="26"/>
-          <w:szCs w:val="26"/>
-        </w:rPr>
-        <w:t xml:space="preserve"> * 15</w:t>
-      </w:r>
-      <w:r>
-        <w:rPr>
-          <w:rFonts w:ascii="CIDFont+F1" w:cs="CIDFont+F1"/>
-          <w:sz w:val="26"/>
-          <w:szCs w:val="26"/>
-        </w:rPr>
-        <w:t xml:space="preserve"> sample</w:t>
-      </w:r>
-      <w:r>
-        <w:rPr>
-          <w:rFonts w:ascii="CIDFont+F1" w:cs="CIDFont+F1"/>
-          <w:sz w:val="26"/>
-          <w:szCs w:val="26"/>
-        </w:rPr>
-        <w:t xml:space="preserve"> = 255</w:t>
-      </w:r>
-    </w:p>
-    <w:p>
-      <w:pPr>
-        <w:rPr>
-          <w:rFonts w:ascii="CIDFont+F1" w:cs="CIDFont+F1"/>
-          <w:sz w:val="26"/>
-          <w:szCs w:val="26"/>
-        </w:rPr>
-      </w:pPr>
-      <w:r>
-        <w:rPr>
-          <w:rFonts w:ascii="CIDFont+F1" w:cs="CIDFont+F1"/>
-          <w:sz w:val="26"/>
-          <w:szCs w:val="26"/>
-        </w:rPr>
-        <w:t xml:space="preserve"> Number of wrong detected codes = SOON</w:t>
-      </w:r>
-    </w:p>
-    <w:p>
-      <w:pPr>
-        <w:rPr>
-          <w:rFonts w:ascii="CIDFont+F1" w:cs="CIDFont+F1"/>
-          <w:sz w:val="26"/>
-          <w:szCs w:val="26"/>
-        </w:rPr>
-      </w:pPr>
-      <w:r>
-        <w:rPr>
-          <w:rFonts w:ascii="CIDFont+F1" w:cs="CIDFont+F1"/>
-          <w:sz w:val="26"/>
-          <w:szCs w:val="26"/>
-        </w:rPr>
-        <w:t xml:space="preserve"> Number of wrong detected numeric values = SOON</w:t>
-      </w:r>
-    </w:p>
-    <w:p>
-      <w:pPr>
-        <w:rPr>
-          <w:rFonts w:ascii="CIDFont+F1" w:cs="CIDFont+F1"/>
-          <w:sz w:val="26"/>
-          <w:szCs w:val="26"/>
-        </w:rPr>
-      </w:pPr>
-      <w:r>
-        <w:rPr>
-          <w:rFonts w:ascii="CIDFont+F1" w:cs="CIDFont+F1"/>
-          <w:sz w:val="26"/>
-          <w:szCs w:val="26"/>
-        </w:rPr>
-        <w:t xml:space="preserve"> Accuracy of code detection = (255 - SOON) / 255 = </w:t>
+      </w:pPr>
+      <w:r>
+        <w:rPr>
+          <w:rFonts w:ascii="CIDFont+F1" w:cs="CIDFont+F1"/>
+          <w:sz w:val="26"/>
+          <w:szCs w:val="26"/>
+        </w:rPr>
+        <w:t xml:space="preserve">Accuracy of numeric values detection = (255 - 46) / 255 = </w:t>
       </w:r>
       <w:r>
         <w:rPr>
@@ -3692,7 +3727,7 @@
           <w:sz w:val="26"/>
           <w:szCs w:val="26"/>
         </w:rPr>
-        <w:t>SOON%</w:t>
+        <w:t>82%</w:t>
       </w:r>
     </w:p>
     <w:p>
@@ -3705,15 +3740,9 @@
           <w:szCs w:val="26"/>
         </w:rPr>
       </w:pPr>
-      <w:r>
-        <w:rPr>
-          <w:rFonts w:ascii="CIDFont+F1" w:cs="CIDFont+F1"/>
-          <w:sz w:val="26"/>
-          <w:szCs w:val="26"/>
-        </w:rPr>
-        <w:t xml:space="preserve"> Accuracy of numeric values detection = (255 - SOON) / 255 = </w:t>
-      </w:r>
-      <w:r>
+    </w:p>
+    <w:p>
+      <w:pPr>
         <w:rPr>
           <w:rFonts w:ascii="CIDFont+F1" w:cs="CIDFont+F1"/>
           <w:b/>
@@ -3721,8 +3750,229 @@
           <w:sz w:val="26"/>
           <w:szCs w:val="26"/>
         </w:rPr>
+      </w:pPr>
+      <w:r>
+        <w:rPr>
+          <w:rFonts w:ascii="CIDFont+F1" w:cs="CIDFont+F1"/>
+          <w:b/>
+          <w:bCs/>
+          <w:sz w:val="26"/>
+          <w:szCs w:val="26"/>
+        </w:rPr>
+        <w:t xml:space="preserve">Accuracy of </w:t>
+      </w:r>
+      <w:r>
+        <w:rPr>
+          <w:rFonts w:ascii="CIDFont+F1" w:cs="CIDFont+F1"/>
+          <w:b/>
+          <w:bCs/>
+          <w:sz w:val="26"/>
+          <w:szCs w:val="26"/>
+        </w:rPr>
+        <w:t>code and numeric values detection using features and classifier</w:t>
+      </w:r>
+    </w:p>
+    <w:p>
+      <w:pPr>
+        <w:rPr>
+          <w:rFonts w:ascii="CIDFont+F1" w:cs="CIDFont+F1"/>
+          <w:sz w:val="26"/>
+          <w:szCs w:val="26"/>
+        </w:rPr>
+      </w:pPr>
+      <w:r>
+        <w:rPr>
+          <w:rFonts w:ascii="CIDFont+F1" w:cs="CIDFont+F1"/>
+          <w:sz w:val="26"/>
+          <w:szCs w:val="26"/>
+        </w:rPr>
+        <w:t xml:space="preserve">Number of test cases = </w:t>
+      </w:r>
+      <w:r>
+        <w:rPr>
+          <w:rFonts w:ascii="CIDFont+F1" w:cs="CIDFont+F1"/>
+          <w:sz w:val="26"/>
+          <w:szCs w:val="26"/>
+        </w:rPr>
+        <w:t>17</w:t>
+      </w:r>
+      <w:r>
+        <w:rPr>
+          <w:rFonts w:ascii="CIDFont+F1" w:cs="CIDFont+F1"/>
+          <w:sz w:val="26"/>
+          <w:szCs w:val="26"/>
+        </w:rPr>
+        <w:t xml:space="preserve"> cell</w:t>
+      </w:r>
+      <w:r>
+        <w:rPr>
+          <w:rFonts w:ascii="CIDFont+F1" w:cs="CIDFont+F1"/>
+          <w:sz w:val="26"/>
+          <w:szCs w:val="26"/>
+        </w:rPr>
+        <w:t xml:space="preserve"> * 15</w:t>
+      </w:r>
+      <w:r>
+        <w:rPr>
+          <w:rFonts w:ascii="CIDFont+F1" w:cs="CIDFont+F1"/>
+          <w:sz w:val="26"/>
+          <w:szCs w:val="26"/>
+        </w:rPr>
+        <w:t xml:space="preserve"> sample</w:t>
+      </w:r>
+      <w:r>
+        <w:rPr>
+          <w:rFonts w:ascii="CIDFont+F1" w:cs="CIDFont+F1"/>
+          <w:sz w:val="26"/>
+          <w:szCs w:val="26"/>
+        </w:rPr>
+        <w:t xml:space="preserve"> = 255</w:t>
+      </w:r>
+    </w:p>
+    <w:p>
+      <w:pPr>
+        <w:rPr>
+          <w:rFonts w:ascii="CIDFont+F1" w:cs="CIDFont+F1"/>
+          <w:sz w:val="26"/>
+          <w:szCs w:val="26"/>
+        </w:rPr>
+      </w:pPr>
+      <w:r>
+        <w:rPr>
+          <w:rFonts w:ascii="CIDFont+F1" w:cs="CIDFont+F1"/>
+          <w:sz w:val="26"/>
+          <w:szCs w:val="26"/>
+        </w:rPr>
+        <w:t xml:space="preserve"> Number of wrong detected codes = SOON</w:t>
+      </w:r>
+    </w:p>
+    <w:p>
+      <w:pPr>
+        <w:rPr>
+          <w:rFonts w:ascii="CIDFont+F1" w:cs="CIDFont+F1"/>
+          <w:sz w:val="26"/>
+          <w:szCs w:val="26"/>
+        </w:rPr>
+      </w:pPr>
+      <w:r>
+        <w:rPr>
+          <w:rFonts w:ascii="CIDFont+F1" w:cs="CIDFont+F1"/>
+          <w:sz w:val="26"/>
+          <w:szCs w:val="26"/>
+        </w:rPr>
+        <w:t xml:space="preserve"> Number of wrong detected numeric values = SOON</w:t>
+      </w:r>
+    </w:p>
+    <w:p>
+      <w:pPr>
+        <w:rPr>
+          <w:rFonts w:ascii="CIDFont+F1" w:cs="CIDFont+F1"/>
+          <w:sz w:val="26"/>
+          <w:szCs w:val="26"/>
+        </w:rPr>
+      </w:pPr>
+      <w:r>
+        <w:rPr>
+          <w:rFonts w:ascii="CIDFont+F1" w:cs="CIDFont+F1"/>
+          <w:sz w:val="26"/>
+          <w:szCs w:val="26"/>
+        </w:rPr>
+        <w:t xml:space="preserve"> Accuracy of code detection = (255 - SOON) / 255 = </w:t>
+      </w:r>
+      <w:r>
+        <w:rPr>
+          <w:rFonts w:ascii="CIDFont+F1" w:cs="CIDFont+F1"/>
+          <w:b/>
+          <w:bCs/>
+          <w:sz w:val="26"/>
+          <w:szCs w:val="26"/>
+        </w:rPr>
         <w:t>SOON%</w:t>
       </w:r>
+    </w:p>
+    <w:p>
+      <w:pPr>
+        <w:rPr>
+          <w:rFonts w:ascii="CIDFont+F1" w:cs="CIDFont+F1"/>
+          <w:b/>
+          <w:bCs/>
+          <w:sz w:val="26"/>
+          <w:szCs w:val="26"/>
+        </w:rPr>
+      </w:pPr>
+      <w:r>
+        <w:rPr>
+          <w:rFonts w:ascii="CIDFont+F1" w:cs="CIDFont+F1"/>
+          <w:sz w:val="26"/>
+          <w:szCs w:val="26"/>
+        </w:rPr>
+        <w:t xml:space="preserve"> Accuracy of numeric values detection = (255 - SOON) / 255 = </w:t>
+      </w:r>
+      <w:r>
+        <w:rPr>
+          <w:rFonts w:ascii="CIDFont+F1" w:cs="CIDFont+F1"/>
+          <w:b/>
+          <w:bCs/>
+          <w:sz w:val="26"/>
+          <w:szCs w:val="26"/>
+        </w:rPr>
+        <w:t>SOON%</w:t>
+      </w:r>
+    </w:p>
+    <w:p>
+      <w:pPr>
+        <w:rPr>
+          <w:rFonts w:ascii="CIDFont+F1" w:cs="CIDFont+F1"/>
+          <w:b/>
+          <w:bCs/>
+          <w:sz w:val="26"/>
+          <w:szCs w:val="26"/>
+        </w:rPr>
+      </w:pPr>
+    </w:p>
+    <w:p>
+      <w:pPr>
+        <w:rPr>
+          <w:rFonts w:ascii="CIDFont+F1" w:cs="CIDFont+F1"/>
+          <w:b/>
+          <w:bCs/>
+          <w:sz w:val="26"/>
+          <w:szCs w:val="26"/>
+        </w:rPr>
+      </w:pPr>
+    </w:p>
+    <w:p>
+      <w:pPr>
+        <w:rPr>
+          <w:rFonts w:ascii="CIDFont+F1" w:cs="CIDFont+F1"/>
+          <w:b/>
+          <w:bCs/>
+          <w:sz w:val="26"/>
+          <w:szCs w:val="26"/>
+        </w:rPr>
+      </w:pPr>
+    </w:p>
+    <w:p>
+      <w:pPr>
+        <w:rPr>
+          <w:rFonts w:ascii="CIDFont+F1" w:cs="CIDFont+F1"/>
+          <w:b/>
+          <w:bCs/>
+          <w:sz w:val="26"/>
+          <w:szCs w:val="26"/>
+        </w:rPr>
+      </w:pPr>
+    </w:p>
+    <w:p>
+      <w:pPr>
+        <w:rPr>
+          <w:rFonts w:ascii="CIDFont+F1" w:cs="CIDFont+F1"/>
+          <w:b/>
+          <w:bCs/>
+          <w:sz w:val="26"/>
+          <w:szCs w:val="26"/>
+        </w:rPr>
+      </w:pPr>
     </w:p>
     <w:p>
       <w:pPr>
@@ -3753,17 +4003,8 @@
           <w:sz w:val="36"/>
           <w:szCs w:val="36"/>
         </w:rPr>
-        <w:t>A</w:t>
-      </w:r>
-      <w:r>
-        <w:rPr>
-          <w:b/>
-          <w:bCs/>
-          <w:color w:val="000000"/>
-          <w:sz w:val="36"/>
-          <w:szCs w:val="36"/>
-        </w:rPr>
-        <w:t>nalysis</w:t>
+        <w:lastRenderedPageBreak/>
+        <w:t>Analysis</w:t>
       </w:r>
     </w:p>
     <w:p>
@@ -4214,6 +4455,95 @@
     </w:lvl>
   </w:abstractNum>
   <w:abstractNum w:abstractNumId="4" w15:restartNumberingAfterBreak="0">
+    <w:nsid w:val="58114FCB"/>
+    <w:multiLevelType w:val="hybridMultilevel"/>
+    <w:tmpl w:val="8C82C080"/>
+    <w:lvl w:ilvl="0" w:tplc="FF505F68">
+      <w:start w:val="1"/>
+      <w:numFmt w:val="decimal"/>
+      <w:lvlText w:val="%1-"/>
+      <w:lvlJc w:val="left"/>
+      <w:pPr>
+        <w:ind w:left="720" w:hanging="360"/>
+      </w:pPr>
+      <w:rPr>
+        <w:rFonts w:hint="default"/>
+      </w:rPr>
+    </w:lvl>
+    <w:lvl w:ilvl="1" w:tplc="04090019" w:tentative="1">
+      <w:start w:val="1"/>
+      <w:numFmt w:val="lowerLetter"/>
+      <w:lvlText w:val="%2."/>
+      <w:lvlJc w:val="left"/>
+      <w:pPr>
+        <w:ind w:left="1440" w:hanging="360"/>
+      </w:pPr>
+    </w:lvl>
+    <w:lvl w:ilvl="2" w:tplc="0409001B" w:tentative="1">
+      <w:start w:val="1"/>
+      <w:numFmt w:val="lowerRoman"/>
+      <w:lvlText w:val="%3."/>
+      <w:lvlJc w:val="right"/>
+      <w:pPr>
+        <w:ind w:left="2160" w:hanging="180"/>
+      </w:pPr>
+    </w:lvl>
+    <w:lvl w:ilvl="3" w:tplc="0409000F" w:tentative="1">
+      <w:start w:val="1"/>
+      <w:numFmt w:val="decimal"/>
+      <w:lvlText w:val="%4."/>
+      <w:lvlJc w:val="left"/>
+      <w:pPr>
+        <w:ind w:left="2880" w:hanging="360"/>
+      </w:pPr>
+    </w:lvl>
+    <w:lvl w:ilvl="4" w:tplc="04090019" w:tentative="1">
+      <w:start w:val="1"/>
+      <w:numFmt w:val="lowerLetter"/>
+      <w:lvlText w:val="%5."/>
+      <w:lvlJc w:val="left"/>
+      <w:pPr>
+        <w:ind w:left="3600" w:hanging="360"/>
+      </w:pPr>
+    </w:lvl>
+    <w:lvl w:ilvl="5" w:tplc="0409001B" w:tentative="1">
+      <w:start w:val="1"/>
+      <w:numFmt w:val="lowerRoman"/>
+      <w:lvlText w:val="%6."/>
+      <w:lvlJc w:val="right"/>
+      <w:pPr>
+        <w:ind w:left="4320" w:hanging="180"/>
+      </w:pPr>
+    </w:lvl>
+    <w:lvl w:ilvl="6" w:tplc="0409000F" w:tentative="1">
+      <w:start w:val="1"/>
+      <w:numFmt w:val="decimal"/>
+      <w:lvlText w:val="%7."/>
+      <w:lvlJc w:val="left"/>
+      <w:pPr>
+        <w:ind w:left="5040" w:hanging="360"/>
+      </w:pPr>
+    </w:lvl>
+    <w:lvl w:ilvl="7" w:tplc="04090019" w:tentative="1">
+      <w:start w:val="1"/>
+      <w:numFmt w:val="lowerLetter"/>
+      <w:lvlText w:val="%8."/>
+      <w:lvlJc w:val="left"/>
+      <w:pPr>
+        <w:ind w:left="5760" w:hanging="360"/>
+      </w:pPr>
+    </w:lvl>
+    <w:lvl w:ilvl="8" w:tplc="0409001B" w:tentative="1">
+      <w:start w:val="1"/>
+      <w:numFmt w:val="lowerRoman"/>
+      <w:lvlText w:val="%9."/>
+      <w:lvlJc w:val="right"/>
+      <w:pPr>
+        <w:ind w:left="6480" w:hanging="180"/>
+      </w:pPr>
+    </w:lvl>
+  </w:abstractNum>
+  <w:abstractNum w:abstractNumId="5" w15:restartNumberingAfterBreak="0">
     <w:nsid w:val="70F12F2F"/>
     <w:multiLevelType w:val="hybridMultilevel"/>
     <w:tmpl w:val="65BC6FCA"/>
@@ -4302,7 +4632,7 @@
       </w:pPr>
     </w:lvl>
   </w:abstractNum>
-  <w:abstractNum w:abstractNumId="5" w15:restartNumberingAfterBreak="0">
+  <w:abstractNum w:abstractNumId="6" w15:restartNumberingAfterBreak="0">
     <w:nsid w:val="7E7E727A"/>
     <w:multiLevelType w:val="multilevel"/>
     <w:tmpl w:val="E6AE5312"/>
@@ -4413,25 +4743,19 @@
     <w:abstractNumId w:val="2"/>
   </w:num>
   <w:num w:numId="3" w16cid:durableId="1324239223">
-    <w:abstractNumId w:val="4"/>
+    <w:abstractNumId w:val="5"/>
   </w:num>
   <w:num w:numId="4" w16cid:durableId="1937402104">
     <w:abstractNumId w:val="0"/>
   </w:num>
   <w:num w:numId="5" w16cid:durableId="57167481">
-    <w:abstractNumId w:val="5"/>
-    <w:lvlOverride w:ilvl="0"/>
-    <w:lvlOverride w:ilvl="1"/>
-    <w:lvlOverride w:ilvl="2"/>
-    <w:lvlOverride w:ilvl="3"/>
-    <w:lvlOverride w:ilvl="4"/>
-    <w:lvlOverride w:ilvl="5"/>
-    <w:lvlOverride w:ilvl="6"/>
-    <w:lvlOverride w:ilvl="7"/>
-    <w:lvlOverride w:ilvl="8"/>
+    <w:abstractNumId w:val="6"/>
   </w:num>
   <w:num w:numId="6" w16cid:durableId="767047665">
     <w:abstractNumId w:val="1"/>
+  </w:num>
+  <w:num w:numId="7" w16cid:durableId="376274161">
+    <w:abstractNumId w:val="4"/>
   </w:num>
 </w:numbering>
 </file>

</xml_diff>

<commit_message>
Enhance some cases in bubblesheet code
</commit_message>
<xml_diff>
--- a/Deliverables/Report.docx
+++ b/Deliverables/Report.docx
@@ -1315,27 +1315,7 @@
           <w:sz w:val="26"/>
           <w:szCs w:val="26"/>
         </w:rPr>
-        <w:t xml:space="preserve">Use the KNN to get the ids in case of </w:t>
-      </w:r>
-      <w:proofErr w:type="gramStart"/>
-      <w:r>
-        <w:rPr>
-          <w:rFonts w:ascii="CIDFont+F1" w:eastAsia="CIDFont+F1" w:hAnsi="CIDFont+F1" w:cs="CIDFont+F1"/>
-          <w:color w:val="000000"/>
-          <w:sz w:val="26"/>
-          <w:szCs w:val="26"/>
-        </w:rPr>
-        <w:t>high resolution</w:t>
-      </w:r>
-      <w:proofErr w:type="gramEnd"/>
-      <w:r>
-        <w:rPr>
-          <w:rFonts w:ascii="CIDFont+F1" w:eastAsia="CIDFont+F1" w:hAnsi="CIDFont+F1" w:cs="CIDFont+F1"/>
-          <w:color w:val="000000"/>
-          <w:sz w:val="26"/>
-          <w:szCs w:val="26"/>
-        </w:rPr>
-        <w:t xml:space="preserve"> images only, otherwise use the Hybrid method or the OCR. (Hybrid is getting the best results in all cases)</w:t>
+        <w:t>Use the KNN to get the ids in case of high resolution images only, otherwise use the Hybrid method or the OCR. (Hybrid is getting the best results in all cases)</w:t>
       </w:r>
     </w:p>
     <w:p>
@@ -1740,27 +1720,7 @@
           <w:sz w:val="26"/>
           <w:szCs w:val="26"/>
         </w:rPr>
-        <w:t xml:space="preserve">We </w:t>
-      </w:r>
-      <w:proofErr w:type="gramStart"/>
-      <w:r>
-        <w:rPr>
-          <w:rFonts w:ascii="CIDFont+F1" w:eastAsia="CIDFont+F1" w:hAnsi="CIDFont+F1" w:cs="CIDFont+F1"/>
-          <w:color w:val="000000"/>
-          <w:sz w:val="26"/>
-          <w:szCs w:val="26"/>
-        </w:rPr>
-        <w:t>have to</w:t>
-      </w:r>
-      <w:proofErr w:type="gramEnd"/>
-      <w:r>
-        <w:rPr>
-          <w:rFonts w:ascii="CIDFont+F1" w:eastAsia="CIDFont+F1" w:hAnsi="CIDFont+F1" w:cs="CIDFont+F1"/>
-          <w:color w:val="000000"/>
-          <w:sz w:val="26"/>
-          <w:szCs w:val="26"/>
-        </w:rPr>
-        <w:t xml:space="preserve"> train the HOG, KNN models using a set of images with different scales and different shapes.</w:t>
+        <w:t>We have to train the HOG, KNN models using a set of images with different scales and different shapes.</w:t>
       </w:r>
     </w:p>
     <w:p>
@@ -1873,25 +1833,7 @@
           <w:sz w:val="26"/>
           <w:szCs w:val="26"/>
         </w:rPr>
-        <w:t xml:space="preserve">Apply </w:t>
-      </w:r>
-      <w:proofErr w:type="gramStart"/>
-      <w:r>
-        <w:rPr>
-          <w:rFonts w:ascii="CIDFont+F1" w:eastAsia="CIDFont+F1" w:hAnsi="CIDFont+F1" w:cs="CIDFont+F1"/>
-          <w:sz w:val="26"/>
-          <w:szCs w:val="26"/>
-        </w:rPr>
-        <w:t>four point</w:t>
-      </w:r>
-      <w:proofErr w:type="gramEnd"/>
-      <w:r>
-        <w:rPr>
-          <w:rFonts w:ascii="CIDFont+F1" w:eastAsia="CIDFont+F1" w:hAnsi="CIDFont+F1" w:cs="CIDFont+F1"/>
-          <w:sz w:val="26"/>
-          <w:szCs w:val="26"/>
-        </w:rPr>
-        <w:t xml:space="preserve"> transform to this contour to correct skewness</w:t>
+        <w:t>Apply four point transform to this contour to correct skewness</w:t>
       </w:r>
     </w:p>
     <w:p>
@@ -2550,7 +2492,6 @@
         </w:rPr>
         <w:t>reate [</w:t>
       </w:r>
-      <w:proofErr w:type="spellStart"/>
       <w:r>
         <w:rPr>
           <w:rFonts w:ascii="CIDFont+F1" w:eastAsia="CIDFont+F1" w:hAnsi="CIDFont+F1" w:cs="CIDFont+F1"/>
@@ -2559,7 +2500,6 @@
         </w:rPr>
         <w:t>configBubble.conf</w:t>
       </w:r>
-      <w:proofErr w:type="spellEnd"/>
       <w:r>
         <w:rPr>
           <w:rFonts w:ascii="CIDFont+F1" w:eastAsia="CIDFont+F1" w:hAnsi="CIDFont+F1" w:cs="CIDFont+F1"/>
@@ -2568,16 +2508,14 @@
         </w:rPr>
         <w:t xml:space="preserve">] to customize your own constraints on the model like (if there is ID or not) or (number of questions, number of choices, </w:t>
       </w:r>
-      <w:proofErr w:type="spellStart"/>
-      <w:r>
-        <w:rPr>
-          <w:rFonts w:ascii="CIDFont+F1" w:eastAsia="CIDFont+F1" w:hAnsi="CIDFont+F1" w:cs="CIDFont+F1"/>
-          <w:sz w:val="26"/>
-          <w:szCs w:val="26"/>
-        </w:rPr>
-        <w:t>etc</w:t>
-      </w:r>
-      <w:proofErr w:type="spellEnd"/>
+      <w:r>
+        <w:rPr>
+          <w:rFonts w:ascii="CIDFont+F1" w:eastAsia="CIDFont+F1" w:hAnsi="CIDFont+F1" w:cs="CIDFont+F1"/>
+          <w:sz w:val="26"/>
+          <w:szCs w:val="26"/>
+        </w:rPr>
+        <w:t>etc.</w:t>
+      </w:r>
       <w:r>
         <w:rPr>
           <w:rFonts w:ascii="CIDFont+F1" w:eastAsia="CIDFont+F1" w:hAnsi="CIDFont+F1" w:cs="CIDFont+F1"/>
@@ -2633,6 +2571,44 @@
     </w:p>
     <w:p>
       <w:pPr>
+        <w:pStyle w:val="ListParagraph"/>
+        <w:numPr>
+          <w:ilvl w:val="0"/>
+          <w:numId w:val="7"/>
+        </w:numPr>
+        <w:rPr>
+          <w:rFonts w:ascii="CIDFont+F1" w:eastAsia="CIDFont+F1" w:hAnsi="CIDFont+F1" w:cs="CIDFont+F1"/>
+          <w:sz w:val="26"/>
+          <w:szCs w:val="26"/>
+        </w:rPr>
+      </w:pPr>
+      <w:r>
+        <w:rPr>
+          <w:rFonts w:ascii="CIDFont+F1" w:eastAsia="CIDFont+F1" w:hAnsi="CIDFont+F1" w:cs="CIDFont+F1"/>
+          <w:sz w:val="26"/>
+          <w:szCs w:val="26"/>
+        </w:rPr>
+        <w:t xml:space="preserve">Can handle a lot of </w:t>
+      </w:r>
+      <w:r>
+        <w:rPr>
+          <w:rFonts w:ascii="CIDFont+F1" w:eastAsia="CIDFont+F1" w:hAnsi="CIDFont+F1" w:cs="CIDFont+F1"/>
+          <w:sz w:val="26"/>
+          <w:szCs w:val="26"/>
+        </w:rPr>
+        <w:t>student’s</w:t>
+      </w:r>
+      <w:r>
+        <w:rPr>
+          <w:rFonts w:ascii="CIDFont+F1" w:eastAsia="CIDFont+F1" w:hAnsi="CIDFont+F1" w:cs="CIDFont+F1"/>
+          <w:sz w:val="26"/>
+          <w:szCs w:val="26"/>
+        </w:rPr>
+        <w:t xml:space="preserve"> papers with same type of samples and one model answer using one click.</w:t>
+      </w:r>
+    </w:p>
+    <w:p>
+      <w:pPr>
         <w:rPr>
           <w:rFonts w:ascii="CIDFont+F1" w:eastAsia="CIDFont+F1" w:hAnsi="CIDFont+F1" w:cs="CIDFont+F1"/>
           <w:b/>
@@ -2677,7 +2653,6 @@
           <w:sz w:val="34"/>
           <w:szCs w:val="34"/>
         </w:rPr>
-        <w:lastRenderedPageBreak/>
         <w:t xml:space="preserve">Experiment results </w:t>
       </w:r>
     </w:p>
@@ -4718,7 +4693,6 @@
           <w:sz w:val="26"/>
           <w:szCs w:val="26"/>
         </w:rPr>
-        <w:lastRenderedPageBreak/>
         <w:t>Accuracy of Symbols</w:t>
       </w:r>
     </w:p>
@@ -5146,7 +5120,6 @@
           <w:sz w:val="36"/>
           <w:szCs w:val="36"/>
         </w:rPr>
-        <w:lastRenderedPageBreak/>
         <w:t>Analysis</w:t>
       </w:r>
     </w:p>

</xml_diff>